<commit_message>
report done ; all testing done
</commit_message>
<xml_diff>
--- a/Projects/Project1/doc/finalReport.docx
+++ b/Projects/Project1/doc/finalReport.docx
@@ -1,6 +1,6 @@
 
 <file path=word/document.xml><?xml version="1.0" encoding="utf-8"?>
-<w:document xmlns:wpc="http://schemas.microsoft.com/office/word/2010/wordprocessingCanvas" xmlns:mc="http://schemas.openxmlformats.org/markup-compatibility/2006" xmlns:o="urn:schemas-microsoft-com:office:office" xmlns:r="http://schemas.openxmlformats.org/officeDocument/2006/relationships" xmlns:m="http://schemas.openxmlformats.org/officeDocument/2006/math" xmlns:v="urn:schemas-microsoft-com:vml" xmlns:wp14="http://schemas.microsoft.com/office/word/2010/wordprocessingDrawing" xmlns:wp="http://schemas.openxmlformats.org/drawingml/2006/wordprocessingDrawing" xmlns:w10="urn:schemas-microsoft-com:office:word" xmlns:w="http://schemas.openxmlformats.org/wordprocessingml/2006/main" xmlns:w14="http://schemas.microsoft.com/office/word/2010/wordml" xmlns:w15="http://schemas.microsoft.com/office/word/2012/wordml" xmlns:wpg="http://schemas.microsoft.com/office/word/2010/wordprocessingGroup" xmlns:wpi="http://schemas.microsoft.com/office/word/2010/wordprocessingInk" xmlns:wne="http://schemas.microsoft.com/office/word/2006/wordml" xmlns:wps="http://schemas.microsoft.com/office/word/2010/wordprocessingShape" mc:Ignorable="w14 w15 wp14">
+<w:document xmlns:wpc="http://schemas.microsoft.com/office/word/2010/wordprocessingCanvas" xmlns:cx="http://schemas.microsoft.com/office/drawing/2014/chartex" xmlns:cx1="http://schemas.microsoft.com/office/drawing/2015/9/8/chartex" xmlns:cx2="http://schemas.microsoft.com/office/drawing/2015/10/21/chartex" xmlns:cx3="http://schemas.microsoft.com/office/drawing/2016/5/9/chartex" xmlns:cx4="http://schemas.microsoft.com/office/drawing/2016/5/10/chartex" xmlns:cx5="http://schemas.microsoft.com/office/drawing/2016/5/11/chartex" xmlns:cx6="http://schemas.microsoft.com/office/drawing/2016/5/12/chartex" xmlns:cx7="http://schemas.microsoft.com/office/drawing/2016/5/13/chartex" xmlns:cx8="http://schemas.microsoft.com/office/drawing/2016/5/14/chartex" xmlns:mc="http://schemas.openxmlformats.org/markup-compatibility/2006" xmlns:aink="http://schemas.microsoft.com/office/drawing/2016/ink" xmlns:am3d="http://schemas.microsoft.com/office/drawing/2017/model3d" xmlns:o="urn:schemas-microsoft-com:office:office" xmlns:r="http://schemas.openxmlformats.org/officeDocument/2006/relationships" xmlns:m="http://schemas.openxmlformats.org/officeDocument/2006/math" xmlns:v="urn:schemas-microsoft-com:vml" xmlns:wp14="http://schemas.microsoft.com/office/word/2010/wordprocessingDrawing" xmlns:wp="http://schemas.openxmlformats.org/drawingml/2006/wordprocessingDrawing" xmlns:w10="urn:schemas-microsoft-com:office:word" xmlns:w="http://schemas.openxmlformats.org/wordprocessingml/2006/main" xmlns:w14="http://schemas.microsoft.com/office/word/2010/wordml" xmlns:w15="http://schemas.microsoft.com/office/word/2012/wordml" xmlns:w16cid="http://schemas.microsoft.com/office/word/2016/wordml/cid" xmlns:w16se="http://schemas.microsoft.com/office/word/2015/wordml/symex" xmlns:wpg="http://schemas.microsoft.com/office/word/2010/wordprocessingGroup" xmlns:wpi="http://schemas.microsoft.com/office/word/2010/wordprocessingInk" xmlns:wne="http://schemas.microsoft.com/office/word/2006/wordml" xmlns:wps="http://schemas.microsoft.com/office/word/2010/wordprocessingShape" mc:Ignorable="w14 w15 w16se w16cid wp14">
   <w:body>
     <w:p>
       <w:pPr>
@@ -186,43 +186,46 @@
           <w:sz w:val="28"/>
           <w:szCs w:val="28"/>
         </w:rPr>
-        <w:t xml:space="preserve">Mestrado </w:t>
-      </w:r>
-      <w:r>
+        <w:t>Mestrado Integrado em Engenharia Informática e de Computação</w:t>
+      </w:r>
+    </w:p>
+    <w:p>
+      <w:pPr>
+        <w:spacing w:after="200" w:line="276" w:lineRule="auto"/>
+        <w:jc w:val="center"/>
         <w:rPr>
           <w:rFonts w:ascii="Times New Roman" w:eastAsia="Malgun Gothic" w:hAnsi="Times New Roman" w:cs="Times New Roman"/>
           <w:sz w:val="28"/>
           <w:szCs w:val="28"/>
         </w:rPr>
-        <w:t>Integrado em Engenharia Informá</w:t>
-      </w:r>
-      <w:r>
+      </w:pPr>
+    </w:p>
+    <w:p>
+      <w:pPr>
+        <w:spacing w:after="200" w:line="276" w:lineRule="auto"/>
+        <w:jc w:val="center"/>
         <w:rPr>
           <w:rFonts w:ascii="Times New Roman" w:eastAsia="Malgun Gothic" w:hAnsi="Times New Roman" w:cs="Times New Roman"/>
           <w:sz w:val="28"/>
           <w:szCs w:val="28"/>
         </w:rPr>
-        <w:t>tica e</w:t>
-      </w:r>
+      </w:pPr>
       <w:r>
         <w:rPr>
           <w:rFonts w:ascii="Times New Roman" w:eastAsia="Malgun Gothic" w:hAnsi="Times New Roman" w:cs="Times New Roman"/>
           <w:sz w:val="28"/>
           <w:szCs w:val="28"/>
         </w:rPr>
-        <w:t xml:space="preserve"> de Computação</w:t>
-      </w:r>
-    </w:p>
-    <w:p>
-      <w:pPr>
-        <w:spacing w:after="200" w:line="276" w:lineRule="auto"/>
-        <w:jc w:val="center"/>
+        <w:t>Programação em Ló</w:t>
+      </w:r>
+      <w:r>
         <w:rPr>
           <w:rFonts w:ascii="Times New Roman" w:eastAsia="Malgun Gothic" w:hAnsi="Times New Roman" w:cs="Times New Roman"/>
           <w:sz w:val="28"/>
           <w:szCs w:val="28"/>
         </w:rPr>
-      </w:pPr>
+        <w:t>gica</w:t>
+      </w:r>
     </w:p>
     <w:p>
       <w:pPr>
@@ -234,59 +237,59 @@
           <w:szCs w:val="28"/>
         </w:rPr>
       </w:pPr>
-      <w:r>
+    </w:p>
+    <w:p>
+      <w:pPr>
+        <w:spacing w:after="200" w:line="276" w:lineRule="auto"/>
+        <w:jc w:val="center"/>
         <w:rPr>
           <w:rFonts w:ascii="Times New Roman" w:eastAsia="Malgun Gothic" w:hAnsi="Times New Roman" w:cs="Times New Roman"/>
           <w:sz w:val="28"/>
           <w:szCs w:val="28"/>
         </w:rPr>
-        <w:t>Programação em Ló</w:t>
-      </w:r>
+      </w:pPr>
       <w:r>
         <w:rPr>
           <w:rFonts w:ascii="Times New Roman" w:eastAsia="Malgun Gothic" w:hAnsi="Times New Roman" w:cs="Times New Roman"/>
           <w:sz w:val="28"/>
           <w:szCs w:val="28"/>
         </w:rPr>
-        <w:t>gica</w:t>
-      </w:r>
-    </w:p>
-    <w:p>
-      <w:pPr>
-        <w:spacing w:after="200" w:line="276" w:lineRule="auto"/>
-        <w:jc w:val="center"/>
+        <w:t xml:space="preserve">Grupo </w:t>
+      </w:r>
+      <w:r>
         <w:rPr>
           <w:rFonts w:ascii="Times New Roman" w:eastAsia="Malgun Gothic" w:hAnsi="Times New Roman" w:cs="Times New Roman"/>
           <w:sz w:val="28"/>
           <w:szCs w:val="28"/>
         </w:rPr>
-      </w:pPr>
-    </w:p>
-    <w:p>
-      <w:pPr>
-        <w:spacing w:after="200" w:line="276" w:lineRule="auto"/>
-        <w:jc w:val="center"/>
+        <w:t>Asterismo 2</w:t>
+      </w:r>
+      <w:r>
         <w:rPr>
           <w:rFonts w:ascii="Times New Roman" w:eastAsia="Malgun Gothic" w:hAnsi="Times New Roman" w:cs="Times New Roman"/>
           <w:sz w:val="28"/>
           <w:szCs w:val="28"/>
         </w:rPr>
-      </w:pPr>
-      <w:r>
+        <w:t>:</w:t>
+      </w:r>
+    </w:p>
+    <w:p>
+      <w:pPr>
+        <w:spacing w:after="200" w:line="276" w:lineRule="auto"/>
+        <w:jc w:val="center"/>
         <w:rPr>
           <w:rFonts w:ascii="Times New Roman" w:eastAsia="Malgun Gothic" w:hAnsi="Times New Roman" w:cs="Times New Roman"/>
           <w:sz w:val="28"/>
           <w:szCs w:val="28"/>
         </w:rPr>
-        <w:t xml:space="preserve">Grupo </w:t>
-      </w:r>
+      </w:pPr>
       <w:r>
         <w:rPr>
           <w:rFonts w:ascii="Times New Roman" w:eastAsia="Malgun Gothic" w:hAnsi="Times New Roman" w:cs="Times New Roman"/>
           <w:sz w:val="28"/>
           <w:szCs w:val="28"/>
         </w:rPr>
-        <w:t>Asterismo 2</w:t>
+        <w:t>José António Barbosa Fonseca Guerra – up201706421</w:t>
       </w:r>
       <w:r>
         <w:rPr>
@@ -294,7 +297,7 @@
           <w:sz w:val="28"/>
           <w:szCs w:val="28"/>
         </w:rPr>
-        <w:t>:</w:t>
+        <w:t xml:space="preserve"> </w:t>
       </w:r>
     </w:p>
     <w:p>
@@ -313,16 +316,19 @@
           <w:sz w:val="28"/>
           <w:szCs w:val="28"/>
         </w:rPr>
-        <w:t>José António Barbosa Fonseca Guerra – up201706421</w:t>
-      </w:r>
-      <w:r>
+        <w:t>Martim Pinto da Silva - up201705205@fe.up.pt</w:t>
+      </w:r>
+    </w:p>
+    <w:p>
+      <w:pPr>
+        <w:spacing w:after="200" w:line="276" w:lineRule="auto"/>
+        <w:jc w:val="center"/>
         <w:rPr>
           <w:rFonts w:ascii="Times New Roman" w:eastAsia="Malgun Gothic" w:hAnsi="Times New Roman" w:cs="Times New Roman"/>
           <w:sz w:val="28"/>
           <w:szCs w:val="28"/>
         </w:rPr>
-        <w:t xml:space="preserve"> </w:t>
-      </w:r>
+      </w:pPr>
     </w:p>
     <w:p>
       <w:pPr>
@@ -340,44 +346,6 @@
           <w:sz w:val="28"/>
           <w:szCs w:val="28"/>
         </w:rPr>
-        <w:t xml:space="preserve">Martim Pinto da Silva - </w:t>
-      </w:r>
-      <w:r>
-        <w:rPr>
-          <w:rFonts w:ascii="Times New Roman" w:eastAsia="Malgun Gothic" w:hAnsi="Times New Roman" w:cs="Times New Roman"/>
-          <w:sz w:val="28"/>
-          <w:szCs w:val="28"/>
-        </w:rPr>
-        <w:t>up201705205@fe.up.pt</w:t>
-      </w:r>
-    </w:p>
-    <w:p>
-      <w:pPr>
-        <w:spacing w:after="200" w:line="276" w:lineRule="auto"/>
-        <w:jc w:val="center"/>
-        <w:rPr>
-          <w:rFonts w:ascii="Times New Roman" w:eastAsia="Malgun Gothic" w:hAnsi="Times New Roman" w:cs="Times New Roman"/>
-          <w:sz w:val="28"/>
-          <w:szCs w:val="28"/>
-        </w:rPr>
-      </w:pPr>
-    </w:p>
-    <w:p>
-      <w:pPr>
-        <w:spacing w:after="200" w:line="276" w:lineRule="auto"/>
-        <w:jc w:val="center"/>
-        <w:rPr>
-          <w:rFonts w:ascii="Times New Roman" w:eastAsia="Malgun Gothic" w:hAnsi="Times New Roman" w:cs="Times New Roman"/>
-          <w:sz w:val="28"/>
-          <w:szCs w:val="28"/>
-        </w:rPr>
-      </w:pPr>
-      <w:r>
-        <w:rPr>
-          <w:rFonts w:ascii="Times New Roman" w:eastAsia="Malgun Gothic" w:hAnsi="Times New Roman" w:cs="Times New Roman"/>
-          <w:sz w:val="28"/>
-          <w:szCs w:val="28"/>
-        </w:rPr>
         <w:t xml:space="preserve">Faculdade de Engenharia da Universidade do Porto </w:t>
       </w:r>
     </w:p>
@@ -435,7 +403,7 @@
           <w:sz w:val="28"/>
           <w:szCs w:val="28"/>
         </w:rPr>
-        <w:t xml:space="preserve"> </w:t>
+        <w:t xml:space="preserve"> de </w:t>
       </w:r>
       <w:proofErr w:type="gramStart"/>
       <w:r>
@@ -444,7 +412,7 @@
           <w:sz w:val="28"/>
           <w:szCs w:val="28"/>
         </w:rPr>
-        <w:t>de</w:t>
+        <w:t>Novembro</w:t>
       </w:r>
       <w:proofErr w:type="gramEnd"/>
       <w:r>
@@ -453,7 +421,7 @@
           <w:sz w:val="28"/>
           <w:szCs w:val="28"/>
         </w:rPr>
-        <w:t xml:space="preserve"> Novembro de 2019</w:t>
+        <w:t xml:space="preserve"> de 2019</w:t>
       </w:r>
     </w:p>
     <w:p>
@@ -502,25 +470,26 @@
           <w:sz w:val="28"/>
           <w:szCs w:val="28"/>
         </w:rPr>
-        <w:t xml:space="preserve">Este projeto consiste na conceção de um jogo de tabuleiro chamado Asterismo realizado através de um conjunto de regras utilizando a linguagem de programação denominada </w:t>
-      </w:r>
-      <w:proofErr w:type="spellStart"/>
-      <w:r>
+        <w:t>Este projeto consiste na conceção de um jogo de tabuleiro chamado Asterismo realizado através de um conjunto de regras utilizando a linguagem de programação denominada Prolog.</w:t>
+      </w:r>
+    </w:p>
+    <w:p>
+      <w:pPr>
+        <w:ind w:firstLine="720"/>
+        <w:jc w:val="both"/>
         <w:rPr>
           <w:rFonts w:ascii="Times New Roman" w:hAnsi="Times New Roman" w:cs="Times New Roman"/>
           <w:sz w:val="28"/>
           <w:szCs w:val="28"/>
         </w:rPr>
-        <w:t>Prolog</w:t>
-      </w:r>
-      <w:proofErr w:type="spellEnd"/>
+      </w:pPr>
       <w:r>
         <w:rPr>
           <w:rFonts w:ascii="Times New Roman" w:hAnsi="Times New Roman" w:cs="Times New Roman"/>
           <w:sz w:val="28"/>
           <w:szCs w:val="28"/>
         </w:rPr>
-        <w:t>.</w:t>
+        <w:t>O jogo escolhido foi um jogo cooperativo de 2 jogadores havendo a possibilidade de se jogar com dois jogadores reais, 1 jogador real e 1 jogador virtual ou 2 jogadores virtuais (2 máquinas). Cada um dos jogadores virtuais tem diferentes níveis de dificuldade (AI) até um nível máximo de 2.</w:t>
       </w:r>
     </w:p>
     <w:p>
@@ -539,7 +508,7 @@
           <w:sz w:val="28"/>
           <w:szCs w:val="28"/>
         </w:rPr>
-        <w:t>O jogo escolhido foi um jogo cooperativo de 2 jogadores havendo a possibilidade de se jogar com dois jogadores reais, 1 jogador real e 1 jogador virtual ou 2 jogadores virtuais (2 máquinas). Cada um dos jogadores virtuais tem diferentes níveis de dificuldade (AI) até um nível máximo de 2.</w:t>
+        <w:t>Todas as regras e modos foram implementadas com sucesso para a entrega deste projeto.</w:t>
       </w:r>
     </w:p>
     <w:p>
@@ -558,7 +527,7 @@
           <w:sz w:val="28"/>
           <w:szCs w:val="28"/>
         </w:rPr>
-        <w:t>Todas as regras e modos foram implementadas com sucesso para a entrega deste projeto.</w:t>
+        <w:t>Este projeto permitiu uma aprendizagem de forma eficaz para a realização do trabalho, baseando-se muito na pesquisa e na motivação pela parte prática da linguagem de Prolog.</w:t>
       </w:r>
     </w:p>
     <w:p>
@@ -577,62 +546,25 @@
           <w:sz w:val="28"/>
           <w:szCs w:val="28"/>
         </w:rPr>
-        <w:t xml:space="preserve">Este projeto permitiu uma aprendizagem de forma eficaz para a realização do trabalho, baseando-se muito na pesquisa e na motivação pela parte prática da linguagem de </w:t>
-      </w:r>
-      <w:proofErr w:type="spellStart"/>
-      <w:r>
+        <w:t>O que se pôde verificar, logo desde o início da utilização desta ferramenta, foi a rapidez e eficácia da realização de qualquer tarefa, nomeadamente problemas de decisão.</w:t>
+      </w:r>
+    </w:p>
+    <w:p>
+      <w:pPr>
+        <w:ind w:firstLine="720"/>
+        <w:jc w:val="both"/>
         <w:rPr>
           <w:rFonts w:ascii="Times New Roman" w:hAnsi="Times New Roman" w:cs="Times New Roman"/>
           <w:sz w:val="28"/>
           <w:szCs w:val="28"/>
         </w:rPr>
-        <w:t>Prolog</w:t>
-      </w:r>
-      <w:proofErr w:type="spellEnd"/>
+      </w:pPr>
       <w:r>
         <w:rPr>
           <w:rFonts w:ascii="Times New Roman" w:hAnsi="Times New Roman" w:cs="Times New Roman"/>
           <w:sz w:val="28"/>
           <w:szCs w:val="28"/>
         </w:rPr>
-        <w:t>.</w:t>
-      </w:r>
-    </w:p>
-    <w:p>
-      <w:pPr>
-        <w:ind w:firstLine="720"/>
-        <w:jc w:val="both"/>
-        <w:rPr>
-          <w:rFonts w:ascii="Times New Roman" w:hAnsi="Times New Roman" w:cs="Times New Roman"/>
-          <w:sz w:val="28"/>
-          <w:szCs w:val="28"/>
-        </w:rPr>
-      </w:pPr>
-      <w:r>
-        <w:rPr>
-          <w:rFonts w:ascii="Times New Roman" w:hAnsi="Times New Roman" w:cs="Times New Roman"/>
-          <w:sz w:val="28"/>
-          <w:szCs w:val="28"/>
-        </w:rPr>
-        <w:t>O que se pôde verificar, logo desde o início da utilização desta ferramenta, foi a rapidez e eficácia da realização de qualquer tarefa, nomeadamente problemas de decisão.</w:t>
-      </w:r>
-    </w:p>
-    <w:p>
-      <w:pPr>
-        <w:ind w:firstLine="720"/>
-        <w:jc w:val="both"/>
-        <w:rPr>
-          <w:rFonts w:ascii="Times New Roman" w:hAnsi="Times New Roman" w:cs="Times New Roman"/>
-          <w:sz w:val="28"/>
-          <w:szCs w:val="28"/>
-        </w:rPr>
-      </w:pPr>
-      <w:r>
-        <w:rPr>
-          <w:rFonts w:ascii="Times New Roman" w:hAnsi="Times New Roman" w:cs="Times New Roman"/>
-          <w:sz w:val="28"/>
-          <w:szCs w:val="28"/>
-        </w:rPr>
         <w:t>Resumindo, foi realizado um jogo complexo numa linguagem nova e completamente diferente do que estávamos habituados mas que há medida do tempo, foi se tornando mais desafiadora e interessante até á final da realização do trabalho. Gostaríamos de ter melhorado ainda mais a parte de interface gráfica, mas sabemos que esse trabalho será desenvolvido mais na unidade curricular de LAIG.</w:t>
       </w:r>
     </w:p>
@@ -718,7 +650,7 @@
     </w:p>
     <w:p>
       <w:pPr>
-        <w:pStyle w:val="Cabealho1"/>
+        <w:pStyle w:val="Ttulo1"/>
         <w:rPr>
           <w:rFonts w:ascii="Times New Roman" w:hAnsi="Times New Roman" w:cs="Times New Roman"/>
           <w:color w:val="auto"/>
@@ -820,7 +752,7 @@
           <w:sz w:val="32"/>
           <w:szCs w:val="32"/>
         </w:rPr>
-        <w:t>……………</w:t>
+        <w:t>………</w:t>
       </w:r>
       <w:proofErr w:type="gramStart"/>
       <w:r>
@@ -830,9 +762,18 @@
           <w:sz w:val="32"/>
           <w:szCs w:val="32"/>
         </w:rPr>
-        <w:t>..</w:t>
+        <w:t>…….</w:t>
       </w:r>
       <w:proofErr w:type="gramEnd"/>
+      <w:r>
+        <w:rPr>
+          <w:rFonts w:ascii="Times New Roman" w:hAnsi="Times New Roman" w:cs="Times New Roman"/>
+          <w:color w:val="auto"/>
+          <w:sz w:val="32"/>
+          <w:szCs w:val="32"/>
+        </w:rPr>
+        <w:t>.</w:t>
+      </w:r>
       <w:r>
         <w:rPr>
           <w:rFonts w:ascii="Times New Roman" w:hAnsi="Times New Roman" w:cs="Times New Roman"/>
@@ -882,7 +823,7 @@
           <w:sz w:val="32"/>
           <w:szCs w:val="32"/>
         </w:rPr>
-        <w:t>………</w:t>
+        <w:t>…</w:t>
       </w:r>
       <w:proofErr w:type="gramStart"/>
       <w:r>
@@ -892,9 +833,18 @@
           <w:sz w:val="32"/>
           <w:szCs w:val="32"/>
         </w:rPr>
-        <w:t>..</w:t>
+        <w:t>…….</w:t>
       </w:r>
       <w:proofErr w:type="gramEnd"/>
+      <w:r>
+        <w:rPr>
+          <w:rFonts w:ascii="Times New Roman" w:hAnsi="Times New Roman" w:cs="Times New Roman"/>
+          <w:color w:val="auto"/>
+          <w:sz w:val="32"/>
+          <w:szCs w:val="32"/>
+        </w:rPr>
+        <w:t>.</w:t>
+      </w:r>
       <w:r>
         <w:rPr>
           <w:rFonts w:ascii="Times New Roman" w:hAnsi="Times New Roman" w:cs="Times New Roman"/>
@@ -926,7 +876,7 @@
           <w:sz w:val="32"/>
           <w:szCs w:val="32"/>
         </w:rPr>
-        <w:t>Representação interna do estado do jogo …</w:t>
+        <w:t xml:space="preserve">Representação interna do estado do jogo </w:t>
       </w:r>
       <w:proofErr w:type="gramStart"/>
       <w:r>
@@ -936,7 +886,7 @@
           <w:sz w:val="32"/>
           <w:szCs w:val="32"/>
         </w:rPr>
-        <w:t>.</w:t>
+        <w:t>….</w:t>
       </w:r>
       <w:r>
         <w:rPr>
@@ -945,8 +895,9 @@
           <w:sz w:val="32"/>
           <w:szCs w:val="32"/>
         </w:rPr>
-        <w:t>....</w:t>
-      </w:r>
+        <w:t>...</w:t>
+      </w:r>
+      <w:proofErr w:type="gramEnd"/>
       <w:r>
         <w:rPr>
           <w:rFonts w:ascii="Times New Roman" w:hAnsi="Times New Roman" w:cs="Times New Roman"/>
@@ -954,9 +905,17 @@
           <w:sz w:val="32"/>
           <w:szCs w:val="32"/>
         </w:rPr>
+        <w:t>.</w:t>
+      </w:r>
+      <w:r>
+        <w:rPr>
+          <w:rFonts w:ascii="Times New Roman" w:hAnsi="Times New Roman" w:cs="Times New Roman"/>
+          <w:color w:val="auto"/>
+          <w:sz w:val="32"/>
+          <w:szCs w:val="32"/>
+        </w:rPr>
         <w:t>8</w:t>
       </w:r>
-      <w:proofErr w:type="gramEnd"/>
     </w:p>
     <w:p>
       <w:pPr>
@@ -1012,7 +971,7 @@
           <w:sz w:val="32"/>
           <w:szCs w:val="32"/>
         </w:rPr>
-        <w:t>Lista de jogadas Válidas ……………………</w:t>
+        <w:t>Lista de jogadas Válidas ………………</w:t>
       </w:r>
       <w:proofErr w:type="gramStart"/>
       <w:r>
@@ -1022,9 +981,18 @@
           <w:sz w:val="32"/>
           <w:szCs w:val="32"/>
         </w:rPr>
-        <w:t>..</w:t>
+        <w:t>…….</w:t>
       </w:r>
       <w:proofErr w:type="gramEnd"/>
+      <w:r>
+        <w:rPr>
+          <w:rFonts w:ascii="Times New Roman" w:hAnsi="Times New Roman" w:cs="Times New Roman"/>
+          <w:color w:val="auto"/>
+          <w:sz w:val="32"/>
+          <w:szCs w:val="32"/>
+        </w:rPr>
+        <w:t>.</w:t>
+      </w:r>
     </w:p>
     <w:p>
       <w:pPr>
@@ -1238,7 +1206,7 @@
     </w:p>
     <w:p>
       <w:pPr>
-        <w:pStyle w:val="Cabealho1"/>
+        <w:pStyle w:val="Ttulo1"/>
         <w:rPr>
           <w:rFonts w:asciiTheme="minorHAnsi" w:eastAsiaTheme="minorHAnsi" w:hAnsiTheme="minorHAnsi" w:cstheme="minorHAnsi"/>
           <w:b w:val="0"/>
@@ -1250,7 +1218,7 @@
     </w:p>
     <w:p>
       <w:pPr>
-        <w:pStyle w:val="Cabealho1"/>
+        <w:pStyle w:val="Ttulo1"/>
         <w:rPr>
           <w:rFonts w:asciiTheme="minorHAnsi" w:eastAsiaTheme="minorHAnsi" w:hAnsiTheme="minorHAnsi" w:cstheme="minorHAnsi"/>
           <w:b w:val="0"/>
@@ -1262,7 +1230,7 @@
     </w:p>
     <w:p>
       <w:pPr>
-        <w:pStyle w:val="Cabealho1"/>
+        <w:pStyle w:val="Ttulo1"/>
         <w:rPr>
           <w:rFonts w:asciiTheme="minorHAnsi" w:hAnsiTheme="minorHAnsi" w:cstheme="minorHAnsi"/>
           <w:color w:val="000000" w:themeColor="text1"/>
@@ -1273,7 +1241,7 @@
     </w:p>
     <w:p>
       <w:pPr>
-        <w:pStyle w:val="Cabealho1"/>
+        <w:pStyle w:val="Ttulo1"/>
         <w:rPr>
           <w:rFonts w:asciiTheme="minorHAnsi" w:hAnsiTheme="minorHAnsi" w:cstheme="minorHAnsi"/>
           <w:color w:val="000000" w:themeColor="text1"/>
@@ -1284,7 +1252,7 @@
     </w:p>
     <w:p>
       <w:pPr>
-        <w:pStyle w:val="Cabealho1"/>
+        <w:pStyle w:val="Ttulo1"/>
         <w:rPr>
           <w:rFonts w:asciiTheme="minorHAnsi" w:hAnsiTheme="minorHAnsi" w:cstheme="minorHAnsi"/>
           <w:color w:val="000000" w:themeColor="text1"/>
@@ -1295,7 +1263,7 @@
     </w:p>
     <w:p>
       <w:pPr>
-        <w:pStyle w:val="Cabealho1"/>
+        <w:pStyle w:val="Ttulo1"/>
         <w:rPr>
           <w:rFonts w:asciiTheme="minorHAnsi" w:hAnsiTheme="minorHAnsi" w:cstheme="minorHAnsi"/>
           <w:color w:val="000000" w:themeColor="text1"/>
@@ -1306,7 +1274,7 @@
     </w:p>
     <w:p>
       <w:pPr>
-        <w:pStyle w:val="Cabealho1"/>
+        <w:pStyle w:val="Ttulo1"/>
         <w:rPr>
           <w:rFonts w:asciiTheme="minorHAnsi" w:hAnsiTheme="minorHAnsi" w:cstheme="minorHAnsi"/>
           <w:color w:val="000000" w:themeColor="text1"/>
@@ -1317,7 +1285,7 @@
     </w:p>
     <w:p>
       <w:pPr>
-        <w:pStyle w:val="Cabealho1"/>
+        <w:pStyle w:val="Ttulo1"/>
         <w:rPr>
           <w:rFonts w:asciiTheme="minorHAnsi" w:hAnsiTheme="minorHAnsi" w:cstheme="minorHAnsi"/>
           <w:color w:val="000000" w:themeColor="text1"/>
@@ -1351,25 +1319,7 @@
           <w:color w:val="000000" w:themeColor="text1"/>
           <w:sz w:val="24"/>
         </w:rPr>
-        <w:t xml:space="preserve">Este projeto foi desenvolvido no âmbito da unidade curricular de Programação em Logica (PLOG), do 3º ano do curso Mestrado Integrado em Engenharia Informática da FEUP. O objetivo deste projeto foi implementar, através do sistema de desenvolvimento do SICSTUS </w:t>
-      </w:r>
-      <w:proofErr w:type="spellStart"/>
-      <w:r>
-        <w:rPr>
-          <w:rFonts w:cstheme="minorHAnsi"/>
-          <w:color w:val="000000" w:themeColor="text1"/>
-          <w:sz w:val="24"/>
-        </w:rPr>
-        <w:t>Prolog</w:t>
-      </w:r>
-      <w:proofErr w:type="spellEnd"/>
-      <w:r>
-        <w:rPr>
-          <w:rFonts w:cstheme="minorHAnsi"/>
-          <w:color w:val="000000" w:themeColor="text1"/>
-          <w:sz w:val="24"/>
-        </w:rPr>
-        <w:t>, um jogo de tabuleiro com um conjunto de regras pré-definidas pelo criador do jogo.</w:t>
+        <w:t>Este projeto foi desenvolvido no âmbito da unidade curricular de Programação em Logica (PLOG), do 3º ano do curso Mestrado Integrado em Engenharia Informática da FEUP. O objetivo deste projeto foi implementar, através do sistema de desenvolvimento do SICSTUS Prolog, um jogo de tabuleiro com um conjunto de regras pré-definidas pelo criador do jogo.</w:t>
       </w:r>
     </w:p>
     <w:p>
@@ -1465,31 +1415,7 @@
           <w:sz w:val="24"/>
           <w:szCs w:val="28"/>
         </w:rPr>
-        <w:t xml:space="preserve"> Implementação da lógica do jogo em </w:t>
-      </w:r>
-      <w:proofErr w:type="spellStart"/>
-      <w:r>
-        <w:rPr>
-          <w:rFonts w:cstheme="minorHAnsi"/>
-          <w:b w:val="0"/>
-          <w:bCs/>
-          <w:color w:val="000000" w:themeColor="text1"/>
-          <w:sz w:val="24"/>
-          <w:szCs w:val="28"/>
-        </w:rPr>
-        <w:t>Prolog</w:t>
-      </w:r>
-      <w:proofErr w:type="spellEnd"/>
-      <w:r>
-        <w:rPr>
-          <w:rFonts w:cstheme="minorHAnsi"/>
-          <w:b w:val="0"/>
-          <w:bCs/>
-          <w:color w:val="000000" w:themeColor="text1"/>
-          <w:sz w:val="24"/>
-          <w:szCs w:val="28"/>
-        </w:rPr>
-        <w:t>, tendo a seguinte estrutura:</w:t>
+        <w:t xml:space="preserve"> Implementação da lógica do jogo em Prolog, tendo a seguinte estrutura:</w:t>
       </w:r>
     </w:p>
     <w:p>
@@ -1836,36 +1762,12 @@
           <w:sz w:val="24"/>
           <w:szCs w:val="28"/>
         </w:rPr>
-        <w:t xml:space="preserve">Lista de </w:t>
-      </w:r>
-      <w:proofErr w:type="gramStart"/>
-      <w:r>
-        <w:rPr>
-          <w:rFonts w:cstheme="minorHAnsi"/>
-          <w:b w:val="0"/>
-          <w:bCs/>
-          <w:color w:val="000000" w:themeColor="text1"/>
-          <w:sz w:val="24"/>
-          <w:szCs w:val="28"/>
-        </w:rPr>
-        <w:t>sites</w:t>
-      </w:r>
-      <w:proofErr w:type="gramEnd"/>
-      <w:r>
-        <w:rPr>
-          <w:rFonts w:cstheme="minorHAnsi"/>
-          <w:b w:val="0"/>
-          <w:bCs/>
-          <w:color w:val="000000" w:themeColor="text1"/>
-          <w:sz w:val="24"/>
-          <w:szCs w:val="28"/>
-        </w:rPr>
-        <w:t xml:space="preserve"> utilizados para a realização do trabalho.</w:t>
-      </w:r>
-    </w:p>
-    <w:p>
-      <w:pPr>
-        <w:pStyle w:val="Cabealho1"/>
+        <w:t>Lista de sites utilizados para a realização do trabalho.</w:t>
+      </w:r>
+    </w:p>
+    <w:p>
+      <w:pPr>
+        <w:pStyle w:val="Ttulo1"/>
         <w:jc w:val="both"/>
         <w:rPr>
           <w:rFonts w:asciiTheme="minorHAnsi" w:hAnsiTheme="minorHAnsi" w:cstheme="minorHAnsi"/>
@@ -1908,7 +1810,7 @@
     </w:p>
     <w:p>
       <w:pPr>
-        <w:pStyle w:val="Cabealho1"/>
+        <w:pStyle w:val="Ttulo1"/>
         <w:rPr>
           <w:rFonts w:asciiTheme="minorHAnsi" w:hAnsiTheme="minorHAnsi" w:cstheme="minorHAnsi"/>
           <w:color w:val="000000" w:themeColor="text1"/>
@@ -1929,7 +1831,7 @@
     </w:p>
     <w:p>
       <w:pPr>
-        <w:pStyle w:val="Cabealho1"/>
+        <w:pStyle w:val="Ttulo1"/>
         <w:rPr>
           <w:rFonts w:asciiTheme="minorHAnsi" w:hAnsiTheme="minorHAnsi" w:cstheme="minorHAnsi"/>
           <w:color w:val="000000" w:themeColor="text1"/>
@@ -2009,29 +1911,7 @@
                                 <w:szCs w:val="24"/>
                                 <w:shd w:val="clear" w:color="auto" w:fill="FFFFFF"/>
                               </w:rPr>
-                              <w:t xml:space="preserve">Giuliano </w:t>
-                            </w:r>
-                            <w:proofErr w:type="spellStart"/>
-                            <w:r>
-                              <w:rPr>
-                                <w:rFonts w:ascii="Times New Roman" w:hAnsi="Times New Roman" w:cs="Times New Roman"/>
-                                <w:color w:val="000000"/>
-                                <w:sz w:val="24"/>
-                                <w:szCs w:val="24"/>
-                                <w:shd w:val="clear" w:color="auto" w:fill="FFFFFF"/>
-                              </w:rPr>
-                              <w:t>Polverari</w:t>
-                            </w:r>
-                            <w:proofErr w:type="spellEnd"/>
-                            <w:r>
-                              <w:rPr>
-                                <w:rFonts w:ascii="Times New Roman" w:hAnsi="Times New Roman" w:cs="Times New Roman"/>
-                                <w:color w:val="000000"/>
-                                <w:sz w:val="24"/>
-                                <w:szCs w:val="24"/>
-                                <w:shd w:val="clear" w:color="auto" w:fill="FFFFFF"/>
-                              </w:rPr>
-                              <w:t>.</w:t>
+                              <w:t>Giuliano Polverari.</w:t>
                             </w:r>
                           </w:p>
                           <w:p>
@@ -2108,31 +1988,7 @@
                                 <w:szCs w:val="24"/>
                                 <w:u w:val="single"/>
                               </w:rPr>
-                              <w:t xml:space="preserve">sem perturbar o equilíbrio da </w:t>
-                            </w:r>
-                            <w:proofErr w:type="gramStart"/>
-                            <w:r>
-                              <w:rPr>
-                                <w:rFonts w:ascii="Times New Roman" w:hAnsi="Times New Roman" w:cs="Times New Roman"/>
-                                <w:b/>
-                                <w:bCs/>
-                                <w:sz w:val="24"/>
-                                <w:szCs w:val="24"/>
-                                <w:u w:val="single"/>
-                              </w:rPr>
-                              <w:t>arvore</w:t>
-                            </w:r>
-                            <w:proofErr w:type="gramEnd"/>
-                            <w:r>
-                              <w:rPr>
-                                <w:rFonts w:ascii="Times New Roman" w:hAnsi="Times New Roman" w:cs="Times New Roman"/>
-                                <w:b/>
-                                <w:bCs/>
-                                <w:sz w:val="24"/>
-                                <w:szCs w:val="24"/>
-                                <w:u w:val="single"/>
-                              </w:rPr>
-                              <w:t xml:space="preserve"> de jogo.</w:t>
+                              <w:t>sem perturbar o equilíbrio da arvore de jogo.</w:t>
                             </w:r>
                           </w:p>
                           <w:p>
@@ -2217,29 +2073,7 @@
                           <w:szCs w:val="24"/>
                           <w:shd w:val="clear" w:color="auto" w:fill="FFFFFF"/>
                         </w:rPr>
-                        <w:t xml:space="preserve">Giuliano </w:t>
-                      </w:r>
-                      <w:proofErr w:type="spellStart"/>
-                      <w:r>
-                        <w:rPr>
-                          <w:rFonts w:ascii="Times New Roman" w:hAnsi="Times New Roman" w:cs="Times New Roman"/>
-                          <w:color w:val="000000"/>
-                          <w:sz w:val="24"/>
-                          <w:szCs w:val="24"/>
-                          <w:shd w:val="clear" w:color="auto" w:fill="FFFFFF"/>
-                        </w:rPr>
-                        <w:t>Polverari</w:t>
-                      </w:r>
-                      <w:proofErr w:type="spellEnd"/>
-                      <w:r>
-                        <w:rPr>
-                          <w:rFonts w:ascii="Times New Roman" w:hAnsi="Times New Roman" w:cs="Times New Roman"/>
-                          <w:color w:val="000000"/>
-                          <w:sz w:val="24"/>
-                          <w:szCs w:val="24"/>
-                          <w:shd w:val="clear" w:color="auto" w:fill="FFFFFF"/>
-                        </w:rPr>
-                        <w:t>.</w:t>
+                        <w:t>Giuliano Polverari.</w:t>
                       </w:r>
                     </w:p>
                     <w:p>
@@ -2316,31 +2150,7 @@
                           <w:szCs w:val="24"/>
                           <w:u w:val="single"/>
                         </w:rPr>
-                        <w:t xml:space="preserve">sem perturbar o equilíbrio da </w:t>
-                      </w:r>
-                      <w:proofErr w:type="gramStart"/>
-                      <w:r>
-                        <w:rPr>
-                          <w:rFonts w:ascii="Times New Roman" w:hAnsi="Times New Roman" w:cs="Times New Roman"/>
-                          <w:b/>
-                          <w:bCs/>
-                          <w:sz w:val="24"/>
-                          <w:szCs w:val="24"/>
-                          <w:u w:val="single"/>
-                        </w:rPr>
-                        <w:t>arvore</w:t>
-                      </w:r>
-                      <w:proofErr w:type="gramEnd"/>
-                      <w:r>
-                        <w:rPr>
-                          <w:rFonts w:ascii="Times New Roman" w:hAnsi="Times New Roman" w:cs="Times New Roman"/>
-                          <w:b/>
-                          <w:bCs/>
-                          <w:sz w:val="24"/>
-                          <w:szCs w:val="24"/>
-                          <w:u w:val="single"/>
-                        </w:rPr>
-                        <w:t xml:space="preserve"> de jogo.</w:t>
+                        <w:t>sem perturbar o equilíbrio da arvore de jogo.</w:t>
                       </w:r>
                     </w:p>
                     <w:p>
@@ -2798,7 +2608,7 @@
                                 <w:sz w:val="24"/>
                                 <w:szCs w:val="24"/>
                               </w:rPr>
-                              <w:t xml:space="preserve"> isto é ao retirar </w:t>
+                              <w:t xml:space="preserve"> </w:t>
                             </w:r>
                             <w:proofErr w:type="gramStart"/>
                             <w:r>
@@ -2807,7 +2617,7 @@
                                 <w:sz w:val="24"/>
                                 <w:szCs w:val="24"/>
                               </w:rPr>
-                              <w:t>um peça</w:t>
+                              <w:t>isto é</w:t>
                             </w:r>
                             <w:proofErr w:type="gramEnd"/>
                             <w:r>
@@ -2816,7 +2626,7 @@
                                 <w:sz w:val="24"/>
                                 <w:szCs w:val="24"/>
                               </w:rPr>
-                              <w:t xml:space="preserve"> do tabuleiro não fique com dois ou mais conjuntos de peças separados uns dos outros.</w:t>
+                              <w:t xml:space="preserve"> ao retirar um peça do tabuleiro não fique com dois ou mais conjuntos de peças separados uns dos outros.</w:t>
                             </w:r>
                           </w:p>
                           <w:p>
@@ -3049,7 +2859,7 @@
                           <w:sz w:val="24"/>
                           <w:szCs w:val="24"/>
                         </w:rPr>
-                        <w:t xml:space="preserve"> isto é ao retirar </w:t>
+                        <w:t xml:space="preserve"> </w:t>
                       </w:r>
                       <w:proofErr w:type="gramStart"/>
                       <w:r>
@@ -3058,7 +2868,7 @@
                           <w:sz w:val="24"/>
                           <w:szCs w:val="24"/>
                         </w:rPr>
-                        <w:t>um peça</w:t>
+                        <w:t>isto é</w:t>
                       </w:r>
                       <w:proofErr w:type="gramEnd"/>
                       <w:r>
@@ -3067,7 +2877,7 @@
                           <w:sz w:val="24"/>
                           <w:szCs w:val="24"/>
                         </w:rPr>
-                        <w:t xml:space="preserve"> do tabuleiro não fique com dois ou mais conjuntos de peças separados uns dos outros.</w:t>
+                        <w:t xml:space="preserve"> ao retirar um peça do tabuleiro não fique com dois ou mais conjuntos de peças separados uns dos outros.</w:t>
                       </w:r>
                     </w:p>
                     <w:p>
@@ -3276,33 +3086,7 @@
                                 <w:szCs w:val="24"/>
                                 <w:shd w:val="clear" w:color="auto" w:fill="FFFFFF"/>
                               </w:rPr>
-                              <w:t xml:space="preserve">2º </w:t>
-                            </w:r>
-                            <w:proofErr w:type="gramStart"/>
-                            <w:r>
-                              <w:rPr>
-                                <w:rFonts w:ascii="Agency FB" w:hAnsi="Agency FB" w:cstheme="minorHAnsi"/>
-                                <w:b w:val="0"/>
-                                <w:bCs/>
-                                <w:color w:val="000000"/>
-                                <w:sz w:val="24"/>
-                                <w:szCs w:val="24"/>
-                                <w:shd w:val="clear" w:color="auto" w:fill="FFFFFF"/>
-                              </w:rPr>
-                              <w:t>lugar</w:t>
-                            </w:r>
-                            <w:proofErr w:type="gramEnd"/>
-                            <w:r>
-                              <w:rPr>
-                                <w:rFonts w:ascii="Agency FB" w:hAnsi="Agency FB" w:cstheme="minorHAnsi"/>
-                                <w:b w:val="0"/>
-                                <w:bCs/>
-                                <w:color w:val="000000"/>
-                                <w:sz w:val="24"/>
-                                <w:szCs w:val="24"/>
-                                <w:shd w:val="clear" w:color="auto" w:fill="FFFFFF"/>
-                              </w:rPr>
-                              <w:t xml:space="preserve"> Cogita 2019 ("melhor jogo abstrato de estratégia”) 5ª edição.</w:t>
+                              <w:t>2º lugar Cogita 2019 ("melhor jogo abstrato de estratégia”) 5ª edição.</w:t>
                             </w:r>
                           </w:p>
                           <w:p/>
@@ -3376,33 +3160,7 @@
                           <w:szCs w:val="24"/>
                           <w:shd w:val="clear" w:color="auto" w:fill="FFFFFF"/>
                         </w:rPr>
-                        <w:t xml:space="preserve">2º </w:t>
-                      </w:r>
-                      <w:proofErr w:type="gramStart"/>
-                      <w:r>
-                        <w:rPr>
-                          <w:rFonts w:ascii="Agency FB" w:hAnsi="Agency FB" w:cstheme="minorHAnsi"/>
-                          <w:b w:val="0"/>
-                          <w:bCs/>
-                          <w:color w:val="000000"/>
-                          <w:sz w:val="24"/>
-                          <w:szCs w:val="24"/>
-                          <w:shd w:val="clear" w:color="auto" w:fill="FFFFFF"/>
-                        </w:rPr>
-                        <w:t>lugar</w:t>
-                      </w:r>
-                      <w:proofErr w:type="gramEnd"/>
-                      <w:r>
-                        <w:rPr>
-                          <w:rFonts w:ascii="Agency FB" w:hAnsi="Agency FB" w:cstheme="minorHAnsi"/>
-                          <w:b w:val="0"/>
-                          <w:bCs/>
-                          <w:color w:val="000000"/>
-                          <w:sz w:val="24"/>
-                          <w:szCs w:val="24"/>
-                          <w:shd w:val="clear" w:color="auto" w:fill="FFFFFF"/>
-                        </w:rPr>
-                        <w:t xml:space="preserve"> Cogita 2019 ("melhor jogo abstrato de estratégia”) 5ª edição.</w:t>
+                        <w:t>2º lugar Cogita 2019 ("melhor jogo abstrato de estratégia”) 5ª edição.</w:t>
                       </w:r>
                     </w:p>
                     <w:p/>
@@ -4167,21 +3925,7 @@
                               <w:rPr>
                                 <w:rFonts w:ascii="Bahnschrift" w:hAnsi="Bahnschrift"/>
                               </w:rPr>
-                              <w:t xml:space="preserve">Os 2 jogadores jogam cooperativamente, ou seja, têm de acumular </w:t>
-                            </w:r>
-                            <w:proofErr w:type="gramStart"/>
-                            <w:r>
-                              <w:rPr>
-                                <w:rFonts w:ascii="Bahnschrift" w:hAnsi="Bahnschrift"/>
-                              </w:rPr>
-                              <w:t>as dois</w:t>
-                            </w:r>
-                            <w:proofErr w:type="gramEnd"/>
-                            <w:r>
-                              <w:rPr>
-                                <w:rFonts w:ascii="Bahnschrift" w:hAnsi="Bahnschrift"/>
-                              </w:rPr>
-                              <w:t xml:space="preserve"> 5 peças de cada cor para alcançar a vitória.</w:t>
+                              <w:t>Os 2 jogadores jogam cooperativamente, ou seja, têm de acumular as dois 5 peças de cada cor para alcançar a vitória.</w:t>
                             </w:r>
                           </w:p>
                           <w:p>
@@ -4194,21 +3938,7 @@
                               <w:rPr>
                                 <w:rFonts w:ascii="Bahnschrift" w:hAnsi="Bahnschrift"/>
                               </w:rPr>
-                              <w:t xml:space="preserve">O jogador terá de ter especial atenção para não quebrar a </w:t>
-                            </w:r>
-                            <w:proofErr w:type="gramStart"/>
-                            <w:r>
-                              <w:rPr>
-                                <w:rFonts w:ascii="Bahnschrift" w:hAnsi="Bahnschrift"/>
-                              </w:rPr>
-                              <w:t>arvore</w:t>
-                            </w:r>
-                            <w:proofErr w:type="gramEnd"/>
-                            <w:r>
-                              <w:rPr>
-                                <w:rFonts w:ascii="Bahnschrift" w:hAnsi="Bahnschrift"/>
-                              </w:rPr>
-                              <w:t xml:space="preserve"> do jogo, isto é não poderá haver blocos sem peças adjacentes.</w:t>
+                              <w:t>O jogador terá de ter especial atenção para não quebrar a arvore do jogo, isto é não poderá haver blocos sem peças adjacentes.</w:t>
                             </w:r>
                           </w:p>
                           <w:p>
@@ -4285,21 +4015,7 @@
                         <w:rPr>
                           <w:rFonts w:ascii="Bahnschrift" w:hAnsi="Bahnschrift"/>
                         </w:rPr>
-                        <w:t xml:space="preserve">Os 2 jogadores jogam cooperativamente, ou seja, têm de acumular </w:t>
-                      </w:r>
-                      <w:proofErr w:type="gramStart"/>
-                      <w:r>
-                        <w:rPr>
-                          <w:rFonts w:ascii="Bahnschrift" w:hAnsi="Bahnschrift"/>
-                        </w:rPr>
-                        <w:t>as dois</w:t>
-                      </w:r>
-                      <w:proofErr w:type="gramEnd"/>
-                      <w:r>
-                        <w:rPr>
-                          <w:rFonts w:ascii="Bahnschrift" w:hAnsi="Bahnschrift"/>
-                        </w:rPr>
-                        <w:t xml:space="preserve"> 5 peças de cada cor para alcançar a vitória.</w:t>
+                        <w:t>Os 2 jogadores jogam cooperativamente, ou seja, têm de acumular as dois 5 peças de cada cor para alcançar a vitória.</w:t>
                       </w:r>
                     </w:p>
                     <w:p>
@@ -4312,21 +4028,7 @@
                         <w:rPr>
                           <w:rFonts w:ascii="Bahnschrift" w:hAnsi="Bahnschrift"/>
                         </w:rPr>
-                        <w:t xml:space="preserve">O jogador terá de ter especial atenção para não quebrar a </w:t>
-                      </w:r>
-                      <w:proofErr w:type="gramStart"/>
-                      <w:r>
-                        <w:rPr>
-                          <w:rFonts w:ascii="Bahnschrift" w:hAnsi="Bahnschrift"/>
-                        </w:rPr>
-                        <w:t>arvore</w:t>
-                      </w:r>
-                      <w:proofErr w:type="gramEnd"/>
-                      <w:r>
-                        <w:rPr>
-                          <w:rFonts w:ascii="Bahnschrift" w:hAnsi="Bahnschrift"/>
-                        </w:rPr>
-                        <w:t xml:space="preserve"> do jogo, isto é não poderá haver blocos sem peças adjacentes.</w:t>
+                        <w:t>O jogador terá de ter especial atenção para não quebrar a arvore do jogo, isto é não poderá haver blocos sem peças adjacentes.</w:t>
                       </w:r>
                     </w:p>
                     <w:p>
@@ -4966,7 +4668,7 @@
     </w:p>
     <w:p>
       <w:pPr>
-        <w:pStyle w:val="Cabealho1"/>
+        <w:pStyle w:val="Ttulo1"/>
         <w:rPr>
           <w:rFonts w:asciiTheme="minorHAnsi" w:hAnsiTheme="minorHAnsi" w:cstheme="minorHAnsi"/>
           <w:color w:val="000000" w:themeColor="text1"/>
@@ -4987,7 +4689,7 @@
     </w:p>
     <w:p>
       <w:pPr>
-        <w:pStyle w:val="Cabealho1"/>
+        <w:pStyle w:val="Ttulo1"/>
         <w:numPr>
           <w:ilvl w:val="0"/>
           <w:numId w:val="4"/>
@@ -5001,7 +4703,6 @@
           <w:lang w:bidi="pt-PT"/>
         </w:rPr>
       </w:pPr>
-      <w:proofErr w:type="gramStart"/>
       <w:r>
         <w:rPr>
           <w:rFonts w:asciiTheme="minorHAnsi" w:hAnsiTheme="minorHAnsi" w:cstheme="minorHAnsi"/>
@@ -5011,24 +4712,12 @@
           <w:u w:val="single"/>
           <w:lang w:bidi="pt-PT"/>
         </w:rPr>
-        <w:t>Representação interno</w:t>
-      </w:r>
-      <w:proofErr w:type="gramEnd"/>
-      <w:r>
-        <w:rPr>
-          <w:rFonts w:asciiTheme="minorHAnsi" w:hAnsiTheme="minorHAnsi" w:cstheme="minorHAnsi"/>
-          <w:color w:val="000000" w:themeColor="text1"/>
-          <w:sz w:val="40"/>
-          <w:szCs w:val="40"/>
-          <w:u w:val="single"/>
-          <w:lang w:bidi="pt-PT"/>
-        </w:rPr>
-        <w:t xml:space="preserve"> do estado do jogo</w:t>
-      </w:r>
-    </w:p>
-    <w:p>
-      <w:pPr>
-        <w:pStyle w:val="Cabealho1"/>
+        <w:t>Representação interno do estado do jogo</w:t>
+      </w:r>
+    </w:p>
+    <w:p>
+      <w:pPr>
+        <w:pStyle w:val="Ttulo1"/>
         <w:rPr>
           <w:rFonts w:asciiTheme="minorHAnsi" w:hAnsiTheme="minorHAnsi" w:cstheme="minorHAnsi"/>
           <w:color w:val="000000" w:themeColor="text1"/>
@@ -5040,7 +4729,7 @@
     </w:p>
     <w:p>
       <w:pPr>
-        <w:pStyle w:val="Cabealho1"/>
+        <w:pStyle w:val="Ttulo1"/>
         <w:rPr>
           <w:rFonts w:asciiTheme="minorHAnsi" w:hAnsiTheme="minorHAnsi" w:cstheme="minorHAnsi"/>
           <w:color w:val="000000" w:themeColor="text1"/>
@@ -5062,7 +4751,7 @@
     </w:p>
     <w:p>
       <w:pPr>
-        <w:pStyle w:val="Cabealho1"/>
+        <w:pStyle w:val="Ttulo1"/>
         <w:rPr>
           <w:rFonts w:asciiTheme="minorHAnsi" w:hAnsiTheme="minorHAnsi" w:cstheme="minorHAnsi"/>
           <w:color w:val="000000" w:themeColor="text1"/>
@@ -5238,7 +4927,7 @@
     </w:p>
     <w:p>
       <w:pPr>
-        <w:pStyle w:val="Cabealho1"/>
+        <w:pStyle w:val="Ttulo1"/>
         <w:rPr>
           <w:rFonts w:asciiTheme="minorHAnsi" w:hAnsiTheme="minorHAnsi" w:cstheme="minorHAnsi"/>
           <w:color w:val="000000" w:themeColor="text1"/>
@@ -5260,7 +4949,7 @@
     </w:p>
     <w:p>
       <w:pPr>
-        <w:pStyle w:val="Cabealho1"/>
+        <w:pStyle w:val="Ttulo1"/>
         <w:rPr>
           <w:rFonts w:asciiTheme="minorHAnsi" w:hAnsiTheme="minorHAnsi" w:cstheme="minorHAnsi"/>
           <w:color w:val="000000" w:themeColor="text1"/>
@@ -5497,7 +5186,7 @@
     </w:p>
     <w:p>
       <w:pPr>
-        <w:pStyle w:val="Cabealho1"/>
+        <w:pStyle w:val="Ttulo1"/>
         <w:rPr>
           <w:rFonts w:asciiTheme="minorHAnsi" w:hAnsiTheme="minorHAnsi" w:cstheme="minorHAnsi"/>
           <w:color w:val="000000" w:themeColor="text1"/>
@@ -5528,7 +5217,7 @@
     </w:p>
     <w:p>
       <w:pPr>
-        <w:pStyle w:val="Cabealho1"/>
+        <w:pStyle w:val="Ttulo1"/>
         <w:rPr>
           <w:rFonts w:asciiTheme="minorHAnsi" w:hAnsiTheme="minorHAnsi" w:cstheme="minorHAnsi"/>
           <w:color w:val="000000" w:themeColor="text1"/>
@@ -5700,7 +5389,7 @@
     </w:p>
     <w:p>
       <w:pPr>
-        <w:pStyle w:val="Cabealho1"/>
+        <w:pStyle w:val="Ttulo1"/>
         <w:numPr>
           <w:ilvl w:val="1"/>
           <w:numId w:val="4"/>
@@ -5726,7 +5415,7 @@
     </w:p>
     <w:p>
       <w:pPr>
-        <w:pStyle w:val="Cabealho1"/>
+        <w:pStyle w:val="Ttulo1"/>
         <w:rPr>
           <w:rFonts w:asciiTheme="minorHAnsi" w:hAnsiTheme="minorHAnsi" w:cstheme="minorHAnsi"/>
           <w:color w:val="000000" w:themeColor="text1"/>
@@ -5801,7 +5490,7 @@
     </w:p>
     <w:p>
       <w:pPr>
-        <w:pStyle w:val="Cabealho1"/>
+        <w:pStyle w:val="Ttulo1"/>
         <w:rPr>
           <w:rFonts w:asciiTheme="minorHAnsi" w:hAnsiTheme="minorHAnsi" w:cstheme="minorHAnsi"/>
           <w:color w:val="000000" w:themeColor="text1"/>
@@ -5812,7 +5501,7 @@
     </w:p>
     <w:p>
       <w:pPr>
-        <w:pStyle w:val="Cabealho1"/>
+        <w:pStyle w:val="Ttulo1"/>
         <w:rPr>
           <w:rFonts w:asciiTheme="minorHAnsi" w:hAnsiTheme="minorHAnsi" w:cstheme="minorHAnsi"/>
           <w:color w:val="000000" w:themeColor="text1"/>
@@ -5823,7 +5512,7 @@
     </w:p>
     <w:p>
       <w:pPr>
-        <w:pStyle w:val="Cabealho1"/>
+        <w:pStyle w:val="Ttulo1"/>
         <w:rPr>
           <w:rFonts w:asciiTheme="minorHAnsi" w:hAnsiTheme="minorHAnsi" w:cstheme="minorHAnsi"/>
           <w:color w:val="000000" w:themeColor="text1"/>
@@ -5834,7 +5523,7 @@
     </w:p>
     <w:p>
       <w:pPr>
-        <w:pStyle w:val="Cabealho1"/>
+        <w:pStyle w:val="Ttulo1"/>
         <w:rPr>
           <w:rFonts w:asciiTheme="minorHAnsi" w:hAnsiTheme="minorHAnsi" w:cstheme="minorHAnsi"/>
           <w:color w:val="000000" w:themeColor="text1"/>
@@ -5845,7 +5534,7 @@
     </w:p>
     <w:p>
       <w:pPr>
-        <w:pStyle w:val="Cabealho1"/>
+        <w:pStyle w:val="Ttulo1"/>
         <w:rPr>
           <w:rFonts w:asciiTheme="minorHAnsi" w:hAnsiTheme="minorHAnsi" w:cstheme="minorHAnsi"/>
           <w:color w:val="000000" w:themeColor="text1"/>
@@ -5856,7 +5545,7 @@
     </w:p>
     <w:p>
       <w:pPr>
-        <w:pStyle w:val="Cabealho1"/>
+        <w:pStyle w:val="Ttulo1"/>
         <w:rPr>
           <w:rFonts w:asciiTheme="minorHAnsi" w:hAnsiTheme="minorHAnsi" w:cstheme="minorHAnsi"/>
           <w:color w:val="000000" w:themeColor="text1"/>
@@ -5867,7 +5556,7 @@
     </w:p>
     <w:p>
       <w:pPr>
-        <w:pStyle w:val="Cabealho1"/>
+        <w:pStyle w:val="Ttulo1"/>
         <w:rPr>
           <w:rFonts w:asciiTheme="minorHAnsi" w:hAnsiTheme="minorHAnsi" w:cstheme="minorHAnsi"/>
           <w:color w:val="000000" w:themeColor="text1"/>
@@ -5878,7 +5567,7 @@
     </w:p>
     <w:p>
       <w:pPr>
-        <w:pStyle w:val="Cabealho1"/>
+        <w:pStyle w:val="Ttulo1"/>
         <w:rPr>
           <w:rFonts w:asciiTheme="minorHAnsi" w:hAnsiTheme="minorHAnsi" w:cstheme="minorHAnsi"/>
           <w:color w:val="000000" w:themeColor="text1"/>
@@ -5889,7 +5578,7 @@
     </w:p>
     <w:p>
       <w:pPr>
-        <w:pStyle w:val="Cabealho1"/>
+        <w:pStyle w:val="Ttulo1"/>
         <w:rPr>
           <w:rFonts w:asciiTheme="minorHAnsi" w:hAnsiTheme="minorHAnsi" w:cstheme="minorHAnsi"/>
           <w:color w:val="000000" w:themeColor="text1"/>
@@ -5900,7 +5589,7 @@
     </w:p>
     <w:p>
       <w:pPr>
-        <w:pStyle w:val="Cabealho1"/>
+        <w:pStyle w:val="Ttulo1"/>
         <w:rPr>
           <w:rFonts w:asciiTheme="minorHAnsi" w:hAnsiTheme="minorHAnsi" w:cstheme="minorHAnsi"/>
           <w:color w:val="000000" w:themeColor="text1"/>
@@ -5911,7 +5600,7 @@
     </w:p>
     <w:p>
       <w:pPr>
-        <w:pStyle w:val="Cabealho1"/>
+        <w:pStyle w:val="Ttulo1"/>
         <w:rPr>
           <w:rFonts w:asciiTheme="minorHAnsi" w:hAnsiTheme="minorHAnsi" w:cstheme="minorHAnsi"/>
           <w:color w:val="000000" w:themeColor="text1"/>
@@ -5922,7 +5611,7 @@
     </w:p>
     <w:p>
       <w:pPr>
-        <w:pStyle w:val="Cabealho1"/>
+        <w:pStyle w:val="Ttulo1"/>
         <w:rPr>
           <w:rFonts w:asciiTheme="minorHAnsi" w:hAnsiTheme="minorHAnsi" w:cstheme="minorHAnsi"/>
           <w:color w:val="000000" w:themeColor="text1"/>
@@ -5933,7 +5622,7 @@
     </w:p>
     <w:p>
       <w:pPr>
-        <w:pStyle w:val="Cabealho1"/>
+        <w:pStyle w:val="Ttulo1"/>
         <w:rPr>
           <w:rFonts w:asciiTheme="minorHAnsi" w:hAnsiTheme="minorHAnsi" w:cstheme="minorHAnsi"/>
           <w:color w:val="000000" w:themeColor="text1"/>
@@ -6030,21 +5719,7 @@
         <w:rPr>
           <w:sz w:val="24"/>
         </w:rPr>
-        <w:t xml:space="preserve"> (coluna) que são pedidos ao jogador como </w:t>
-      </w:r>
-      <w:proofErr w:type="gramStart"/>
-      <w:r>
-        <w:rPr>
-          <w:sz w:val="24"/>
-        </w:rPr>
-        <w:t>input</w:t>
-      </w:r>
-      <w:proofErr w:type="gramEnd"/>
-      <w:r>
-        <w:rPr>
-          <w:sz w:val="24"/>
-        </w:rPr>
-        <w:t>.</w:t>
+        <w:t xml:space="preserve"> (coluna) que são pedidos ao jogador como input.</w:t>
       </w:r>
     </w:p>
     <w:p>
@@ -6475,15 +6150,20 @@
                               </w:rPr>
                               <w:t xml:space="preserve">Figura  </w:t>
                             </w:r>
+                            <w:r>
+                              <w:rPr>
+                                <w:sz w:val="18"/>
+                              </w:rPr>
+                              <w:t>:</w:t>
+                            </w:r>
                             <w:proofErr w:type="gramEnd"/>
                             <w:r>
                               <w:rPr>
                                 <w:sz w:val="18"/>
                               </w:rPr>
-                              <w:t xml:space="preserve">:Predicado </w:t>
+                              <w:t xml:space="preserve">Predicado </w:t>
                             </w:r>
                             <w:proofErr w:type="spellStart"/>
-                            <w:proofErr w:type="gramStart"/>
                             <w:r>
                               <w:rPr>
                                 <w:sz w:val="18"/>
@@ -6495,14 +6175,7 @@
                               <w:rPr>
                                 <w:sz w:val="18"/>
                               </w:rPr>
-                              <w:t>(</w:t>
-                            </w:r>
-                            <w:proofErr w:type="gramEnd"/>
-                            <w:r>
-                              <w:rPr>
-                                <w:sz w:val="18"/>
-                              </w:rPr>
-                              <w:t>)</w:t>
+                              <w:t>()</w:t>
                             </w:r>
                           </w:p>
                         </w:txbxContent>
@@ -6545,15 +6218,20 @@
                         </w:rPr>
                         <w:t xml:space="preserve">Figura  </w:t>
                       </w:r>
+                      <w:r>
+                        <w:rPr>
+                          <w:sz w:val="18"/>
+                        </w:rPr>
+                        <w:t>:</w:t>
+                      </w:r>
                       <w:proofErr w:type="gramEnd"/>
                       <w:r>
                         <w:rPr>
                           <w:sz w:val="18"/>
                         </w:rPr>
-                        <w:t xml:space="preserve">:Predicado </w:t>
+                        <w:t xml:space="preserve">Predicado </w:t>
                       </w:r>
                       <w:proofErr w:type="spellStart"/>
-                      <w:proofErr w:type="gramStart"/>
                       <w:r>
                         <w:rPr>
                           <w:sz w:val="18"/>
@@ -6565,14 +6243,7 @@
                         <w:rPr>
                           <w:sz w:val="18"/>
                         </w:rPr>
-                        <w:t>(</w:t>
-                      </w:r>
-                      <w:proofErr w:type="gramEnd"/>
-                      <w:r>
-                        <w:rPr>
-                          <w:sz w:val="18"/>
-                        </w:rPr>
-                        <w:t>)</w:t>
+                        <w:t>()</w:t>
                       </w:r>
                     </w:p>
                   </w:txbxContent>
@@ -7052,15 +6723,20 @@
                               </w:rPr>
                               <w:t xml:space="preserve">Figura  </w:t>
                             </w:r>
+                            <w:r>
+                              <w:rPr>
+                                <w:sz w:val="18"/>
+                              </w:rPr>
+                              <w:t>:</w:t>
+                            </w:r>
                             <w:proofErr w:type="gramEnd"/>
                             <w:r>
                               <w:rPr>
                                 <w:sz w:val="18"/>
                               </w:rPr>
-                              <w:t xml:space="preserve">: Chamada do predicado </w:t>
+                              <w:t xml:space="preserve"> Chamada do predicado </w:t>
                             </w:r>
                             <w:proofErr w:type="spellStart"/>
-                            <w:proofErr w:type="gramStart"/>
                             <w:r>
                               <w:rPr>
                                 <w:sz w:val="18"/>
@@ -7072,14 +6748,7 @@
                               <w:rPr>
                                 <w:sz w:val="18"/>
                               </w:rPr>
-                              <w:t>(</w:t>
-                            </w:r>
-                            <w:proofErr w:type="gramEnd"/>
-                            <w:r>
-                              <w:rPr>
-                                <w:sz w:val="18"/>
-                              </w:rPr>
-                              <w:t xml:space="preserve">) </w:t>
+                              <w:t xml:space="preserve">() </w:t>
                             </w:r>
                           </w:p>
                           <w:p>
@@ -7090,21 +6759,14 @@
                                 <w:sz w:val="18"/>
                               </w:rPr>
                             </w:pPr>
-                            <w:proofErr w:type="gramStart"/>
                             <w:r>
                               <w:rPr>
                                 <w:sz w:val="18"/>
                               </w:rPr>
-                              <w:t>dentro</w:t>
-                            </w:r>
-                            <w:proofErr w:type="gramEnd"/>
-                            <w:r>
-                              <w:rPr>
-                                <w:sz w:val="18"/>
-                              </w:rPr>
-                              <w:t xml:space="preserve"> do </w:t>
+                              <w:t xml:space="preserve">dentro do </w:t>
                             </w:r>
                             <w:proofErr w:type="spellStart"/>
+                            <w:proofErr w:type="gramStart"/>
                             <w:r>
                               <w:rPr>
                                 <w:sz w:val="18"/>
@@ -7116,7 +6778,14 @@
                               <w:rPr>
                                 <w:sz w:val="18"/>
                               </w:rPr>
-                              <w:t>()</w:t>
+                              <w:t>(</w:t>
+                            </w:r>
+                            <w:proofErr w:type="gramEnd"/>
+                            <w:r>
+                              <w:rPr>
+                                <w:sz w:val="18"/>
+                              </w:rPr>
+                              <w:t>)</w:t>
                             </w:r>
                           </w:p>
                         </w:txbxContent>
@@ -7160,15 +6829,20 @@
                         </w:rPr>
                         <w:t xml:space="preserve">Figura  </w:t>
                       </w:r>
+                      <w:r>
+                        <w:rPr>
+                          <w:sz w:val="18"/>
+                        </w:rPr>
+                        <w:t>:</w:t>
+                      </w:r>
                       <w:proofErr w:type="gramEnd"/>
                       <w:r>
                         <w:rPr>
                           <w:sz w:val="18"/>
                         </w:rPr>
-                        <w:t xml:space="preserve">: Chamada do predicado </w:t>
+                        <w:t xml:space="preserve"> Chamada do predicado </w:t>
                       </w:r>
                       <w:proofErr w:type="spellStart"/>
-                      <w:proofErr w:type="gramStart"/>
                       <w:r>
                         <w:rPr>
                           <w:sz w:val="18"/>
@@ -7180,14 +6854,7 @@
                         <w:rPr>
                           <w:sz w:val="18"/>
                         </w:rPr>
-                        <w:t>(</w:t>
-                      </w:r>
-                      <w:proofErr w:type="gramEnd"/>
-                      <w:r>
-                        <w:rPr>
-                          <w:sz w:val="18"/>
-                        </w:rPr>
-                        <w:t xml:space="preserve">) </w:t>
+                        <w:t xml:space="preserve">() </w:t>
                       </w:r>
                     </w:p>
                     <w:p>
@@ -7198,21 +6865,14 @@
                           <w:sz w:val="18"/>
                         </w:rPr>
                       </w:pPr>
-                      <w:proofErr w:type="gramStart"/>
                       <w:r>
                         <w:rPr>
                           <w:sz w:val="18"/>
                         </w:rPr>
-                        <w:t>dentro</w:t>
-                      </w:r>
-                      <w:proofErr w:type="gramEnd"/>
-                      <w:r>
-                        <w:rPr>
-                          <w:sz w:val="18"/>
-                        </w:rPr>
-                        <w:t xml:space="preserve"> do </w:t>
+                        <w:t xml:space="preserve">dentro do </w:t>
                       </w:r>
                       <w:proofErr w:type="spellStart"/>
+                      <w:proofErr w:type="gramStart"/>
                       <w:r>
                         <w:rPr>
                           <w:sz w:val="18"/>
@@ -7224,7 +6884,14 @@
                         <w:rPr>
                           <w:sz w:val="18"/>
                         </w:rPr>
-                        <w:t>()</w:t>
+                        <w:t>(</w:t>
+                      </w:r>
+                      <w:proofErr w:type="gramEnd"/>
+                      <w:r>
+                        <w:rPr>
+                          <w:sz w:val="18"/>
+                        </w:rPr>
+                        <w:t>)</w:t>
                       </w:r>
                     </w:p>
                   </w:txbxContent>
@@ -7337,12 +7004,18 @@
                               </w:rPr>
                               <w:t xml:space="preserve">Figura  </w:t>
                             </w:r>
+                            <w:r>
+                              <w:rPr>
+                                <w:sz w:val="18"/>
+                              </w:rPr>
+                              <w:t>:</w:t>
+                            </w:r>
                             <w:proofErr w:type="gramEnd"/>
                             <w:r>
                               <w:rPr>
                                 <w:sz w:val="18"/>
                               </w:rPr>
-                              <w:t>:Predicado</w:t>
+                              <w:t>Predicado</w:t>
                             </w:r>
                             <w:r>
                               <w:rPr>
@@ -7351,7 +7024,6 @@
                               <w:t xml:space="preserve"> </w:t>
                             </w:r>
                             <w:proofErr w:type="spellStart"/>
-                            <w:proofErr w:type="gramStart"/>
                             <w:r>
                               <w:rPr>
                                 <w:sz w:val="18"/>
@@ -7363,14 +7035,7 @@
                               <w:rPr>
                                 <w:sz w:val="18"/>
                               </w:rPr>
-                              <w:t>(</w:t>
-                            </w:r>
-                            <w:proofErr w:type="gramEnd"/>
-                            <w:r>
-                              <w:rPr>
-                                <w:sz w:val="18"/>
-                              </w:rPr>
-                              <w:t>)</w:t>
+                              <w:t>()</w:t>
                             </w:r>
                           </w:p>
                         </w:txbxContent>
@@ -7413,12 +7078,18 @@
                         </w:rPr>
                         <w:t xml:space="preserve">Figura  </w:t>
                       </w:r>
+                      <w:r>
+                        <w:rPr>
+                          <w:sz w:val="18"/>
+                        </w:rPr>
+                        <w:t>:</w:t>
+                      </w:r>
                       <w:proofErr w:type="gramEnd"/>
                       <w:r>
                         <w:rPr>
                           <w:sz w:val="18"/>
                         </w:rPr>
-                        <w:t>:Predicado</w:t>
+                        <w:t>Predicado</w:t>
                       </w:r>
                       <w:r>
                         <w:rPr>
@@ -7427,7 +7098,6 @@
                         <w:t xml:space="preserve"> </w:t>
                       </w:r>
                       <w:proofErr w:type="spellStart"/>
-                      <w:proofErr w:type="gramStart"/>
                       <w:r>
                         <w:rPr>
                           <w:sz w:val="18"/>
@@ -7439,14 +7109,7 @@
                         <w:rPr>
                           <w:sz w:val="18"/>
                         </w:rPr>
-                        <w:t>(</w:t>
-                      </w:r>
-                      <w:proofErr w:type="gramEnd"/>
-                      <w:r>
-                        <w:rPr>
-                          <w:sz w:val="18"/>
-                        </w:rPr>
-                        <w:t>)</w:t>
+                        <w:t>()</w:t>
                       </w:r>
                     </w:p>
                   </w:txbxContent>
@@ -7561,7 +7224,6 @@
         <w:t xml:space="preserve">Depois desta verificação é necessário ir verificar se na posição que o jogador escolheu efetivamente se encontra uma peça ou não, para isso temos o predicado </w:t>
       </w:r>
       <w:proofErr w:type="spellStart"/>
-      <w:proofErr w:type="gramStart"/>
       <w:r>
         <w:rPr>
           <w:b/>
@@ -7586,7 +7248,6 @@
         <w:t>Row</w:t>
       </w:r>
       <w:proofErr w:type="spellEnd"/>
-      <w:proofErr w:type="gramEnd"/>
       <w:r>
         <w:rPr>
           <w:b/>
@@ -7856,15 +7517,20 @@
                               </w:rPr>
                               <w:t xml:space="preserve">Figura  </w:t>
                             </w:r>
+                            <w:r>
+                              <w:rPr>
+                                <w:sz w:val="18"/>
+                              </w:rPr>
+                              <w:t>:</w:t>
+                            </w:r>
                             <w:proofErr w:type="gramEnd"/>
                             <w:r>
                               <w:rPr>
                                 <w:sz w:val="18"/>
                               </w:rPr>
-                              <w:t xml:space="preserve">: Chamada do predicado </w:t>
+                              <w:t xml:space="preserve"> Chamada do predicado </w:t>
                             </w:r>
                             <w:proofErr w:type="spellStart"/>
-                            <w:proofErr w:type="gramStart"/>
                             <w:r>
                               <w:rPr>
                                 <w:sz w:val="18"/>
@@ -7876,14 +7542,7 @@
                               <w:rPr>
                                 <w:sz w:val="18"/>
                               </w:rPr>
-                              <w:t>(</w:t>
-                            </w:r>
-                            <w:proofErr w:type="gramEnd"/>
-                            <w:r>
-                              <w:rPr>
-                                <w:sz w:val="18"/>
-                              </w:rPr>
-                              <w:t>)</w:t>
+                              <w:t>()</w:t>
                             </w:r>
                             <w:r>
                               <w:rPr>
@@ -7900,21 +7559,14 @@
                                 <w:sz w:val="18"/>
                               </w:rPr>
                             </w:pPr>
-                            <w:proofErr w:type="gramStart"/>
                             <w:r>
                               <w:rPr>
                                 <w:sz w:val="18"/>
                               </w:rPr>
-                              <w:t>dentro</w:t>
-                            </w:r>
-                            <w:proofErr w:type="gramEnd"/>
-                            <w:r>
-                              <w:rPr>
-                                <w:sz w:val="18"/>
-                              </w:rPr>
-                              <w:t xml:space="preserve"> do </w:t>
+                              <w:t xml:space="preserve">dentro do </w:t>
                             </w:r>
                             <w:proofErr w:type="spellStart"/>
+                            <w:proofErr w:type="gramStart"/>
                             <w:r>
                               <w:rPr>
                                 <w:sz w:val="18"/>
@@ -7926,7 +7578,14 @@
                               <w:rPr>
                                 <w:sz w:val="18"/>
                               </w:rPr>
-                              <w:t>()</w:t>
+                              <w:t>(</w:t>
+                            </w:r>
+                            <w:proofErr w:type="gramEnd"/>
+                            <w:r>
+                              <w:rPr>
+                                <w:sz w:val="18"/>
+                              </w:rPr>
+                              <w:t>)</w:t>
                             </w:r>
                           </w:p>
                         </w:txbxContent>
@@ -7970,15 +7629,20 @@
                         </w:rPr>
                         <w:t xml:space="preserve">Figura  </w:t>
                       </w:r>
+                      <w:r>
+                        <w:rPr>
+                          <w:sz w:val="18"/>
+                        </w:rPr>
+                        <w:t>:</w:t>
+                      </w:r>
                       <w:proofErr w:type="gramEnd"/>
                       <w:r>
                         <w:rPr>
                           <w:sz w:val="18"/>
                         </w:rPr>
-                        <w:t xml:space="preserve">: Chamada do predicado </w:t>
+                        <w:t xml:space="preserve"> Chamada do predicado </w:t>
                       </w:r>
                       <w:proofErr w:type="spellStart"/>
-                      <w:proofErr w:type="gramStart"/>
                       <w:r>
                         <w:rPr>
                           <w:sz w:val="18"/>
@@ -7990,14 +7654,7 @@
                         <w:rPr>
                           <w:sz w:val="18"/>
                         </w:rPr>
-                        <w:t>(</w:t>
-                      </w:r>
-                      <w:proofErr w:type="gramEnd"/>
-                      <w:r>
-                        <w:rPr>
-                          <w:sz w:val="18"/>
-                        </w:rPr>
-                        <w:t>)</w:t>
+                        <w:t>()</w:t>
                       </w:r>
                       <w:r>
                         <w:rPr>
@@ -8014,21 +7671,14 @@
                           <w:sz w:val="18"/>
                         </w:rPr>
                       </w:pPr>
-                      <w:proofErr w:type="gramStart"/>
                       <w:r>
                         <w:rPr>
                           <w:sz w:val="18"/>
                         </w:rPr>
-                        <w:t>dentro</w:t>
-                      </w:r>
-                      <w:proofErr w:type="gramEnd"/>
-                      <w:r>
-                        <w:rPr>
-                          <w:sz w:val="18"/>
-                        </w:rPr>
-                        <w:t xml:space="preserve"> do </w:t>
+                        <w:t xml:space="preserve">dentro do </w:t>
                       </w:r>
                       <w:proofErr w:type="spellStart"/>
+                      <w:proofErr w:type="gramStart"/>
                       <w:r>
                         <w:rPr>
                           <w:sz w:val="18"/>
@@ -8040,7 +7690,14 @@
                         <w:rPr>
                           <w:sz w:val="18"/>
                         </w:rPr>
-                        <w:t>()</w:t>
+                        <w:t>(</w:t>
+                      </w:r>
+                      <w:proofErr w:type="gramEnd"/>
+                      <w:r>
+                        <w:rPr>
+                          <w:sz w:val="18"/>
+                        </w:rPr>
+                        <w:t>)</w:t>
                       </w:r>
                     </w:p>
                   </w:txbxContent>
@@ -8105,6 +7762,7 @@
         <w:t>(</w:t>
       </w:r>
       <w:proofErr w:type="spellStart"/>
+      <w:proofErr w:type="gramEnd"/>
       <w:r>
         <w:rPr>
           <w:b/>
@@ -8113,7 +7771,6 @@
         <w:t>Row</w:t>
       </w:r>
       <w:proofErr w:type="spellEnd"/>
-      <w:proofErr w:type="gramEnd"/>
       <w:r>
         <w:rPr>
           <w:b/>
@@ -8156,7 +7813,7 @@
     </w:p>
     <w:p>
       <w:pPr>
-        <w:pStyle w:val="Cabealho1"/>
+        <w:pStyle w:val="Ttulo1"/>
         <w:rPr>
           <w:rFonts w:asciiTheme="minorHAnsi" w:hAnsiTheme="minorHAnsi" w:cstheme="minorHAnsi"/>
           <w:color w:val="000000" w:themeColor="text1"/>
@@ -8167,7 +7824,7 @@
     </w:p>
     <w:p>
       <w:pPr>
-        <w:pStyle w:val="Cabealho1"/>
+        <w:pStyle w:val="Ttulo1"/>
         <w:rPr>
           <w:rFonts w:asciiTheme="minorHAnsi" w:hAnsiTheme="minorHAnsi" w:cstheme="minorHAnsi"/>
           <w:color w:val="000000" w:themeColor="text1"/>
@@ -8178,7 +7835,7 @@
     </w:p>
     <w:p>
       <w:pPr>
-        <w:pStyle w:val="Cabealho1"/>
+        <w:pStyle w:val="Ttulo1"/>
         <w:rPr>
           <w:rFonts w:asciiTheme="minorHAnsi" w:hAnsiTheme="minorHAnsi" w:cstheme="minorHAnsi"/>
           <w:color w:val="000000" w:themeColor="text1"/>
@@ -8186,18 +7843,928 @@
           <w:lang w:bidi="pt-PT"/>
         </w:rPr>
       </w:pPr>
+    </w:p>
+    <w:p>
+      <w:pPr>
+        <w:pStyle w:val="PargrafodaLista"/>
+        <w:ind w:left="1428"/>
+        <w:rPr>
+          <w:b w:val="0"/>
+        </w:rPr>
+      </w:pPr>
+    </w:p>
+    <w:p>
+      <w:pPr>
+        <w:pStyle w:val="PargrafodaLista"/>
+        <w:ind w:left="1428"/>
+        <w:rPr>
+          <w:b w:val="0"/>
+        </w:rPr>
+      </w:pPr>
+    </w:p>
+    <w:p>
+      <w:pPr>
+        <w:pStyle w:val="PargrafodaLista"/>
+        <w:ind w:left="1428"/>
+        <w:rPr>
+          <w:b w:val="0"/>
+        </w:rPr>
+      </w:pPr>
+    </w:p>
+    <w:p>
+      <w:pPr>
+        <w:pStyle w:val="PargrafodaLista"/>
+        <w:ind w:left="1428"/>
+        <w:rPr>
+          <w:b w:val="0"/>
+        </w:rPr>
+      </w:pPr>
+    </w:p>
+    <w:p>
+      <w:pPr>
+        <w:pStyle w:val="PargrafodaLista"/>
+        <w:ind w:left="1428"/>
+        <w:rPr>
+          <w:b w:val="0"/>
+        </w:rPr>
+      </w:pPr>
+    </w:p>
+    <w:p>
+      <w:pPr>
+        <w:pStyle w:val="PargrafodaLista"/>
+        <w:ind w:left="1428"/>
+        <w:rPr>
+          <w:b w:val="0"/>
+        </w:rPr>
+      </w:pPr>
+    </w:p>
+    <w:p>
+      <w:pPr>
+        <w:pStyle w:val="PargrafodaLista"/>
+        <w:ind w:left="1428"/>
+        <w:rPr>
+          <w:b w:val="0"/>
+        </w:rPr>
+      </w:pPr>
+    </w:p>
+    <w:p>
+      <w:pPr>
+        <w:pStyle w:val="PargrafodaLista"/>
+        <w:ind w:left="1428"/>
+        <w:rPr>
+          <w:b w:val="0"/>
+        </w:rPr>
+      </w:pPr>
+    </w:p>
+    <w:p>
+      <w:pPr>
+        <w:pStyle w:val="PargrafodaLista"/>
+        <w:ind w:left="1428"/>
+        <w:rPr>
+          <w:b w:val="0"/>
+        </w:rPr>
+      </w:pPr>
+    </w:p>
+    <w:p>
+      <w:pPr>
+        <w:pStyle w:val="PargrafodaLista"/>
+        <w:ind w:left="1428"/>
+        <w:rPr>
+          <w:b w:val="0"/>
+        </w:rPr>
+      </w:pPr>
+    </w:p>
+    <w:p>
+      <w:pPr>
+        <w:pStyle w:val="PargrafodaLista"/>
+        <w:ind w:left="1428"/>
+        <w:rPr>
+          <w:b w:val="0"/>
+        </w:rPr>
+      </w:pPr>
+    </w:p>
+    <w:p>
+      <w:pPr>
+        <w:pStyle w:val="PargrafodaLista"/>
+        <w:ind w:left="1428"/>
+        <w:rPr>
+          <w:b w:val="0"/>
+        </w:rPr>
+      </w:pPr>
+    </w:p>
+    <w:p>
+      <w:pPr>
+        <w:pStyle w:val="PargrafodaLista"/>
+        <w:ind w:left="1428"/>
+        <w:rPr>
+          <w:b w:val="0"/>
+        </w:rPr>
+      </w:pPr>
+    </w:p>
+    <w:p>
+      <w:pPr>
+        <w:pStyle w:val="PargrafodaLista"/>
+        <w:ind w:left="1428"/>
+        <w:rPr>
+          <w:b w:val="0"/>
+        </w:rPr>
+      </w:pPr>
+    </w:p>
+    <w:p>
+      <w:pPr>
+        <w:pStyle w:val="PargrafodaLista"/>
+        <w:ind w:left="1428"/>
+        <w:rPr>
+          <w:b w:val="0"/>
+        </w:rPr>
+      </w:pPr>
+    </w:p>
+    <w:p>
+      <w:pPr>
+        <w:pStyle w:val="PargrafodaLista"/>
+        <w:ind w:left="1428"/>
+        <w:rPr>
+          <w:b w:val="0"/>
+        </w:rPr>
+      </w:pPr>
+    </w:p>
+    <w:p>
+      <w:pPr>
+        <w:pStyle w:val="PargrafodaLista"/>
+        <w:ind w:left="1428"/>
+        <w:rPr>
+          <w:b w:val="0"/>
+        </w:rPr>
+      </w:pPr>
+    </w:p>
+    <w:p>
+      <w:pPr>
+        <w:pStyle w:val="PargrafodaLista"/>
+        <w:ind w:left="1428"/>
+        <w:rPr>
+          <w:b w:val="0"/>
+        </w:rPr>
+      </w:pPr>
+    </w:p>
+    <w:p>
+      <w:pPr>
+        <w:pStyle w:val="PargrafodaLista"/>
+        <w:ind w:left="1428"/>
+        <w:rPr>
+          <w:b w:val="0"/>
+        </w:rPr>
+      </w:pPr>
+    </w:p>
+    <w:p>
+      <w:pPr>
+        <w:pStyle w:val="PargrafodaLista"/>
+        <w:ind w:left="1428"/>
+        <w:rPr>
+          <w:b w:val="0"/>
+        </w:rPr>
+      </w:pPr>
+    </w:p>
+    <w:p>
+      <w:pPr>
+        <w:pStyle w:val="PargrafodaLista"/>
+        <w:ind w:left="1428"/>
+        <w:rPr>
+          <w:b w:val="0"/>
+        </w:rPr>
+      </w:pPr>
+    </w:p>
+    <w:p>
+      <w:pPr>
+        <w:pStyle w:val="PargrafodaLista"/>
+        <w:ind w:left="1428"/>
+        <w:rPr>
+          <w:b w:val="0"/>
+        </w:rPr>
+      </w:pPr>
+    </w:p>
+    <w:p>
+      <w:pPr>
+        <w:pStyle w:val="PargrafodaLista"/>
+        <w:ind w:left="1428"/>
+        <w:rPr>
+          <w:b w:val="0"/>
+        </w:rPr>
+      </w:pPr>
+    </w:p>
+    <w:p>
+      <w:pPr>
+        <w:pStyle w:val="PargrafodaLista"/>
+        <w:ind w:left="1428"/>
+        <w:rPr>
+          <w:b w:val="0"/>
+        </w:rPr>
+      </w:pPr>
+    </w:p>
+    <w:p>
+      <w:pPr>
+        <w:rPr>
+          <w:sz w:val="40"/>
+          <w:szCs w:val="40"/>
+        </w:rPr>
+      </w:pPr>
+      <w:r>
+        <w:rPr>
+          <w:sz w:val="40"/>
+          <w:szCs w:val="40"/>
+        </w:rPr>
+        <w:lastRenderedPageBreak/>
+        <w:t>Execução de jogadas</w:t>
+      </w:r>
+    </w:p>
+    <w:p>
+      <w:pPr>
+        <w:pStyle w:val="PargrafodaLista"/>
+        <w:ind w:left="1428"/>
+        <w:rPr>
+          <w:b w:val="0"/>
+        </w:rPr>
+      </w:pPr>
+    </w:p>
+    <w:p>
+      <w:r>
+        <w:t xml:space="preserve">O nosso jogo tem um ciclo principal chamado </w:t>
+      </w:r>
+      <w:r>
+        <w:rPr>
+          <w:u w:val="single"/>
+        </w:rPr>
+        <w:t>playLoop</w:t>
+      </w:r>
+      <w:r>
+        <w:t xml:space="preserve"> localizado no ficheiro </w:t>
+      </w:r>
+      <w:r>
+        <w:rPr>
+          <w:b/>
+          <w:bCs/>
+        </w:rPr>
+        <w:t>game.pl</w:t>
+      </w:r>
+    </w:p>
+    <w:p>
+      <w:r>
+        <w:rPr>
+          <w:noProof/>
+        </w:rPr>
+        <w:drawing>
+          <wp:anchor distT="0" distB="0" distL="114300" distR="114300" simplePos="0" relativeHeight="251698176" behindDoc="0" locked="0" layoutInCell="1" allowOverlap="1" wp14:anchorId="662D558B">
+            <wp:simplePos x="0" y="0"/>
+            <wp:positionH relativeFrom="margin">
+              <wp:align>right</wp:align>
+            </wp:positionH>
+            <wp:positionV relativeFrom="paragraph">
+              <wp:posOffset>710565</wp:posOffset>
+            </wp:positionV>
+            <wp:extent cx="5400040" cy="2391410"/>
+            <wp:effectExtent l="0" t="0" r="0" b="8890"/>
+            <wp:wrapSquare wrapText="bothSides"/>
+            <wp:docPr id="6" name="Imagem 6"/>
+            <wp:cNvGraphicFramePr>
+              <a:graphicFrameLocks xmlns:a="http://schemas.openxmlformats.org/drawingml/2006/main" noChangeAspect="1"/>
+            </wp:cNvGraphicFramePr>
+            <a:graphic xmlns:a="http://schemas.openxmlformats.org/drawingml/2006/main">
+              <a:graphicData uri="http://schemas.openxmlformats.org/drawingml/2006/picture">
+                <pic:pic xmlns:pic="http://schemas.openxmlformats.org/drawingml/2006/picture">
+                  <pic:nvPicPr>
+                    <pic:cNvPr id="1" name=""/>
+                    <pic:cNvPicPr/>
+                  </pic:nvPicPr>
+                  <pic:blipFill>
+                    <a:blip r:embed="rId23">
+                      <a:extLst>
+                        <a:ext uri="{28A0092B-C50C-407E-A947-70E740481C1C}">
+                          <a14:useLocalDpi xmlns:a14="http://schemas.microsoft.com/office/drawing/2010/main" val="0"/>
+                        </a:ext>
+                      </a:extLst>
+                    </a:blip>
+                    <a:stretch>
+                      <a:fillRect/>
+                    </a:stretch>
+                  </pic:blipFill>
+                  <pic:spPr>
+                    <a:xfrm>
+                      <a:off x="0" y="0"/>
+                      <a:ext cx="5400040" cy="2391410"/>
+                    </a:xfrm>
+                    <a:prstGeom prst="rect">
+                      <a:avLst/>
+                    </a:prstGeom>
+                  </pic:spPr>
+                </pic:pic>
+              </a:graphicData>
+            </a:graphic>
+            <wp14:sizeRelH relativeFrom="page">
+              <wp14:pctWidth>0</wp14:pctWidth>
+            </wp14:sizeRelH>
+            <wp14:sizeRelV relativeFrom="page">
+              <wp14:pctHeight>0</wp14:pctHeight>
+            </wp14:sizeRelV>
+          </wp:anchor>
+        </w:drawing>
+      </w:r>
+      <w:r>
+        <w:t xml:space="preserve">A cada jogada é chamado o predicado </w:t>
+      </w:r>
+      <w:r>
+        <w:rPr>
+          <w:u w:val="single"/>
+        </w:rPr>
+        <w:t>playRound</w:t>
+      </w:r>
+      <w:r>
+        <w:t xml:space="preserve"> ou </w:t>
+      </w:r>
+      <w:r>
+        <w:rPr>
+          <w:u w:val="single"/>
+        </w:rPr>
+        <w:t>playRoundMachine</w:t>
+      </w:r>
+      <w:r>
+        <w:t xml:space="preserve"> dependendo do modo de jogo escolhido. Os modos de jogo variam entre jogador contra jogador, jogador contra máquina e </w:t>
+      </w:r>
+      <w:r>
+        <w:t xml:space="preserve">máquina </w:t>
+      </w:r>
+      <w:r>
+        <w:t xml:space="preserve">contra </w:t>
+      </w:r>
+      <w:r>
+        <w:t>máquina</w:t>
+      </w:r>
+      <w:r>
+        <w:t>.</w:t>
+      </w:r>
+    </w:p>
+    <w:p/>
+    <w:p>
+      <w:r>
+        <w:t xml:space="preserve">Em ambos </w:t>
+      </w:r>
+      <w:proofErr w:type="gramStart"/>
+      <w:r>
+        <w:t>os predicados é</w:t>
+      </w:r>
+      <w:proofErr w:type="gramEnd"/>
+      <w:r>
+        <w:t xml:space="preserve"> escolhi</w:t>
+      </w:r>
+      <w:r>
+        <w:t>d</w:t>
+      </w:r>
+      <w:r>
+        <w:t>a a peça a ser retirada (através de input do jogador ou através de geração de uma jogada por parte da máquina).</w:t>
+      </w:r>
+    </w:p>
+    <w:p>
+      <w:r>
+        <w:rPr>
+          <w:noProof/>
+        </w:rPr>
+        <w:drawing>
+          <wp:anchor distT="0" distB="0" distL="114300" distR="114300" simplePos="0" relativeHeight="251700224" behindDoc="0" locked="0" layoutInCell="1" allowOverlap="1" wp14:anchorId="55AA741F">
+            <wp:simplePos x="0" y="0"/>
+            <wp:positionH relativeFrom="margin">
+              <wp:align>right</wp:align>
+            </wp:positionH>
+            <wp:positionV relativeFrom="paragraph">
+              <wp:posOffset>897255</wp:posOffset>
+            </wp:positionV>
+            <wp:extent cx="5400040" cy="666115"/>
+            <wp:effectExtent l="0" t="0" r="0" b="635"/>
+            <wp:wrapSquare wrapText="bothSides"/>
+            <wp:docPr id="36" name="Imagem 36"/>
+            <wp:cNvGraphicFramePr>
+              <a:graphicFrameLocks xmlns:a="http://schemas.openxmlformats.org/drawingml/2006/main" noChangeAspect="1"/>
+            </wp:cNvGraphicFramePr>
+            <a:graphic xmlns:a="http://schemas.openxmlformats.org/drawingml/2006/main">
+              <a:graphicData uri="http://schemas.openxmlformats.org/drawingml/2006/picture">
+                <pic:pic xmlns:pic="http://schemas.openxmlformats.org/drawingml/2006/picture">
+                  <pic:nvPicPr>
+                    <pic:cNvPr id="1" name=""/>
+                    <pic:cNvPicPr/>
+                  </pic:nvPicPr>
+                  <pic:blipFill>
+                    <a:blip r:embed="rId24">
+                      <a:extLst>
+                        <a:ext uri="{28A0092B-C50C-407E-A947-70E740481C1C}">
+                          <a14:useLocalDpi xmlns:a14="http://schemas.microsoft.com/office/drawing/2010/main" val="0"/>
+                        </a:ext>
+                      </a:extLst>
+                    </a:blip>
+                    <a:stretch>
+                      <a:fillRect/>
+                    </a:stretch>
+                  </pic:blipFill>
+                  <pic:spPr>
+                    <a:xfrm>
+                      <a:off x="0" y="0"/>
+                      <a:ext cx="5400040" cy="666115"/>
+                    </a:xfrm>
+                    <a:prstGeom prst="rect">
+                      <a:avLst/>
+                    </a:prstGeom>
+                  </pic:spPr>
+                </pic:pic>
+              </a:graphicData>
+            </a:graphic>
+            <wp14:sizeRelH relativeFrom="page">
+              <wp14:pctWidth>0</wp14:pctWidth>
+            </wp14:sizeRelH>
+            <wp14:sizeRelV relativeFrom="page">
+              <wp14:pctHeight>0</wp14:pctHeight>
+            </wp14:sizeRelV>
+          </wp:anchor>
+        </w:drawing>
+      </w:r>
+      <w:r>
+        <w:t>Para gerar a jogada da m</w:t>
+      </w:r>
+      <w:r>
+        <w:t xml:space="preserve">áquina são feitos dois níveis de “AI”. No nível 0 é feito uma geração aleatória de uma coluna e linha e se uma peça for possível ser retirada o jogo prossegue. No caso do nível 1 é gerado primeiro uma lista de jogada possíveis e escolhida aleatoriamente uma jogada dessa lista com </w:t>
+      </w:r>
+      <w:r>
+        <w:t>auxílio</w:t>
+      </w:r>
+      <w:r>
+        <w:t xml:space="preserve"> ao predicado </w:t>
+      </w:r>
+      <w:r>
+        <w:rPr>
+          <w:u w:val="single"/>
+        </w:rPr>
+        <w:t>findall</w:t>
+      </w:r>
+      <w:r>
+        <w:rPr>
+          <w:u w:val="single"/>
+        </w:rPr>
+        <w:t>.</w:t>
+      </w:r>
+    </w:p>
+    <w:p/>
+    <w:p>
+      <w:r>
+        <w:rPr>
+          <w:noProof/>
+        </w:rPr>
+        <w:drawing>
+          <wp:anchor distT="0" distB="0" distL="114300" distR="114300" simplePos="0" relativeHeight="251699200" behindDoc="0" locked="0" layoutInCell="1" allowOverlap="1" wp14:anchorId="65553E2D">
+            <wp:simplePos x="0" y="0"/>
+            <wp:positionH relativeFrom="margin">
+              <wp:align>right</wp:align>
+            </wp:positionH>
+            <wp:positionV relativeFrom="paragraph">
+              <wp:posOffset>1056640</wp:posOffset>
+            </wp:positionV>
+            <wp:extent cx="5400040" cy="1090930"/>
+            <wp:effectExtent l="0" t="0" r="0" b="0"/>
+            <wp:wrapSquare wrapText="bothSides"/>
+            <wp:docPr id="35" name="Imagem 35"/>
+            <wp:cNvGraphicFramePr>
+              <a:graphicFrameLocks xmlns:a="http://schemas.openxmlformats.org/drawingml/2006/main" noChangeAspect="1"/>
+            </wp:cNvGraphicFramePr>
+            <a:graphic xmlns:a="http://schemas.openxmlformats.org/drawingml/2006/main">
+              <a:graphicData uri="http://schemas.openxmlformats.org/drawingml/2006/picture">
+                <pic:pic xmlns:pic="http://schemas.openxmlformats.org/drawingml/2006/picture">
+                  <pic:nvPicPr>
+                    <pic:cNvPr id="1" name=""/>
+                    <pic:cNvPicPr/>
+                  </pic:nvPicPr>
+                  <pic:blipFill>
+                    <a:blip r:embed="rId25">
+                      <a:extLst>
+                        <a:ext uri="{28A0092B-C50C-407E-A947-70E740481C1C}">
+                          <a14:useLocalDpi xmlns:a14="http://schemas.microsoft.com/office/drawing/2010/main" val="0"/>
+                        </a:ext>
+                      </a:extLst>
+                    </a:blip>
+                    <a:stretch>
+                      <a:fillRect/>
+                    </a:stretch>
+                  </pic:blipFill>
+                  <pic:spPr>
+                    <a:xfrm>
+                      <a:off x="0" y="0"/>
+                      <a:ext cx="5400040" cy="1090930"/>
+                    </a:xfrm>
+                    <a:prstGeom prst="rect">
+                      <a:avLst/>
+                    </a:prstGeom>
+                  </pic:spPr>
+                </pic:pic>
+              </a:graphicData>
+            </a:graphic>
+            <wp14:sizeRelH relativeFrom="page">
+              <wp14:pctWidth>0</wp14:pctWidth>
+            </wp14:sizeRelH>
+            <wp14:sizeRelV relativeFrom="page">
+              <wp14:pctHeight>0</wp14:pctHeight>
+            </wp14:sizeRelV>
+          </wp:anchor>
+        </w:drawing>
+      </w:r>
+      <w:r>
+        <w:t xml:space="preserve">Ambos os predicados </w:t>
+      </w:r>
+      <w:r>
+        <w:rPr>
+          <w:u w:val="single"/>
+        </w:rPr>
+        <w:t>removePiecesAsk</w:t>
+      </w:r>
+      <w:r>
+        <w:t xml:space="preserve"> e </w:t>
+      </w:r>
+      <w:r>
+        <w:rPr>
+          <w:u w:val="single"/>
+        </w:rPr>
+        <w:t>removePieceAskMachine</w:t>
+      </w:r>
+      <w:r>
+        <w:t xml:space="preserve">, depois de ser escolhida a peça a ser retirada verificam se, primeiro, a jogada está dentro do tabuleiro, e em segundo se todas as regras do jogo são cumpridas. Em ambos os casos, em caso de insucesso é escolhida uma nova jogada e em caso de sucesso a peça retirada é adicionada ao “inventário” de peças do jogador através do predicado </w:t>
+      </w:r>
+      <w:r>
+        <w:rPr>
+          <w:u w:val="single"/>
+        </w:rPr>
+        <w:t>removePieceDo</w:t>
+      </w:r>
+      <w:r>
+        <w:t>.</w:t>
+      </w:r>
+    </w:p>
+    <w:p>
+      <w:r>
+        <w:lastRenderedPageBreak/>
+        <w:t xml:space="preserve">Para a verificação de jogadas foi criado um ficheiro auxiliar chamado </w:t>
+      </w:r>
+      <w:r>
+        <w:rPr>
+          <w:b/>
+          <w:bCs/>
+        </w:rPr>
+        <w:t>rules.pl</w:t>
+      </w:r>
+      <w:r>
+        <w:t xml:space="preserve"> que faz todo o tipo de verificações. Verifica se está alguma peça na jogada selecionada, se não há nenhuma peça, adjacente à selecionada que fique desprotegida e se a arvore do jogo não é partida (</w:t>
+      </w:r>
+      <w:r>
+        <w:t xml:space="preserve">consultar regras no </w:t>
+      </w:r>
+      <w:r>
+        <w:t>início</w:t>
+      </w:r>
+      <w:r>
+        <w:t>)</w:t>
+      </w:r>
+      <w:r>
+        <w:t>.</w:t>
+      </w:r>
+    </w:p>
+    <w:p>
+      <w:r>
+        <w:t xml:space="preserve">De seguida, é adicionada a peça ao jogador na chamada </w:t>
+      </w:r>
+      <w:r>
+        <w:rPr>
+          <w:u w:val="single"/>
+        </w:rPr>
+        <w:t>addPieceToWhatPlayer</w:t>
+      </w:r>
+      <w:r>
+        <w:t>, na qual é incrementa</w:t>
+      </w:r>
+      <w:r>
+        <w:t>da</w:t>
+      </w:r>
+      <w:r>
+        <w:t xml:space="preserve"> uma das peças (dependendo da cor da peça selecionada) do </w:t>
+      </w:r>
+      <w:r>
+        <w:t>inventário</w:t>
+      </w:r>
+      <w:r>
+        <w:t xml:space="preserve"> do jogador.</w:t>
+      </w:r>
+    </w:p>
+    <w:p>
+      <w:r>
+        <w:rPr>
+          <w:noProof/>
+        </w:rPr>
+        <w:drawing>
+          <wp:inline distT="0" distB="0" distL="0" distR="0" wp14:anchorId="20FF5E6C" wp14:editId="5C3D6731">
+            <wp:extent cx="5400040" cy="2985135"/>
+            <wp:effectExtent l="0" t="0" r="0" b="5715"/>
+            <wp:docPr id="37" name="Imagem 37"/>
+            <wp:cNvGraphicFramePr>
+              <a:graphicFrameLocks xmlns:a="http://schemas.openxmlformats.org/drawingml/2006/main" noChangeAspect="1"/>
+            </wp:cNvGraphicFramePr>
+            <a:graphic xmlns:a="http://schemas.openxmlformats.org/drawingml/2006/main">
+              <a:graphicData uri="http://schemas.openxmlformats.org/drawingml/2006/picture">
+                <pic:pic xmlns:pic="http://schemas.openxmlformats.org/drawingml/2006/picture">
+                  <pic:nvPicPr>
+                    <pic:cNvPr id="1" name=""/>
+                    <pic:cNvPicPr/>
+                  </pic:nvPicPr>
+                  <pic:blipFill>
+                    <a:blip r:embed="rId26"/>
+                    <a:stretch>
+                      <a:fillRect/>
+                    </a:stretch>
+                  </pic:blipFill>
+                  <pic:spPr>
+                    <a:xfrm>
+                      <a:off x="0" y="0"/>
+                      <a:ext cx="5400040" cy="2985135"/>
+                    </a:xfrm>
+                    <a:prstGeom prst="rect">
+                      <a:avLst/>
+                    </a:prstGeom>
+                  </pic:spPr>
+                </pic:pic>
+              </a:graphicData>
+            </a:graphic>
+          </wp:inline>
+        </w:drawing>
+      </w:r>
+    </w:p>
+    <w:p>
+      <w:pPr>
+        <w:rPr>
+          <w:b/>
+          <w:bCs/>
+        </w:rPr>
+      </w:pPr>
+      <w:r>
+        <w:rPr>
+          <w:noProof/>
+        </w:rPr>
+        <w:drawing>
+          <wp:anchor distT="0" distB="0" distL="114300" distR="114300" simplePos="0" relativeHeight="251701248" behindDoc="0" locked="0" layoutInCell="1" allowOverlap="1" wp14:anchorId="113B11B3">
+            <wp:simplePos x="0" y="0"/>
+            <wp:positionH relativeFrom="margin">
+              <wp:align>right</wp:align>
+            </wp:positionH>
+            <wp:positionV relativeFrom="paragraph">
+              <wp:posOffset>844550</wp:posOffset>
+            </wp:positionV>
+            <wp:extent cx="5400040" cy="1876425"/>
+            <wp:effectExtent l="0" t="0" r="0" b="9525"/>
+            <wp:wrapSquare wrapText="bothSides"/>
+            <wp:docPr id="38" name="Imagem 38"/>
+            <wp:cNvGraphicFramePr>
+              <a:graphicFrameLocks xmlns:a="http://schemas.openxmlformats.org/drawingml/2006/main" noChangeAspect="1"/>
+            </wp:cNvGraphicFramePr>
+            <a:graphic xmlns:a="http://schemas.openxmlformats.org/drawingml/2006/main">
+              <a:graphicData uri="http://schemas.openxmlformats.org/drawingml/2006/picture">
+                <pic:pic xmlns:pic="http://schemas.openxmlformats.org/drawingml/2006/picture">
+                  <pic:nvPicPr>
+                    <pic:cNvPr id="1" name=""/>
+                    <pic:cNvPicPr/>
+                  </pic:nvPicPr>
+                  <pic:blipFill>
+                    <a:blip r:embed="rId27">
+                      <a:extLst>
+                        <a:ext uri="{28A0092B-C50C-407E-A947-70E740481C1C}">
+                          <a14:useLocalDpi xmlns:a14="http://schemas.microsoft.com/office/drawing/2010/main" val="0"/>
+                        </a:ext>
+                      </a:extLst>
+                    </a:blip>
+                    <a:stretch>
+                      <a:fillRect/>
+                    </a:stretch>
+                  </pic:blipFill>
+                  <pic:spPr>
+                    <a:xfrm>
+                      <a:off x="0" y="0"/>
+                      <a:ext cx="5400040" cy="1876425"/>
+                    </a:xfrm>
+                    <a:prstGeom prst="rect">
+                      <a:avLst/>
+                    </a:prstGeom>
+                  </pic:spPr>
+                </pic:pic>
+              </a:graphicData>
+            </a:graphic>
+            <wp14:sizeRelH relativeFrom="page">
+              <wp14:pctWidth>0</wp14:pctWidth>
+            </wp14:sizeRelH>
+            <wp14:sizeRelV relativeFrom="page">
+              <wp14:pctHeight>0</wp14:pctHeight>
+            </wp14:sizeRelV>
+          </wp:anchor>
+        </w:drawing>
+      </w:r>
+      <w:r>
+        <w:t xml:space="preserve">Para isso optámos por escolher duas funções de fácil uso nas quais é feito a mudança de um elemento qualquer da lista através de predicados de uso complexo. Este conjunto de predicados, como é partilhado por diversos ficheiros está num documento á parte chamado </w:t>
+      </w:r>
+      <w:r>
+        <w:rPr>
+          <w:b/>
+          <w:bCs/>
+        </w:rPr>
+        <w:t>shared</w:t>
+      </w:r>
+      <w:r>
+        <w:rPr>
+          <w:b/>
+          <w:bCs/>
+        </w:rPr>
+        <w:t>.pl</w:t>
+      </w:r>
+    </w:p>
+    <w:p/>
+    <w:p>
+      <w:r>
+        <w:t>Por último, como cada jogador tem obrigatoriamente de retirar uma peça, é verificado, no final do jogo, se os dois jogadores ganharam, ou seja, se no final das duas jogadas têm um total de 10 peças de cada cor, tendo este valor ter de ser distribuído igualmente (5 para cada).</w:t>
+      </w:r>
+    </w:p>
+    <w:p>
+      <w:r>
+        <w:t xml:space="preserve">É também verificado após cada jogada, se o jogo ganhou, ou seja, se não há mais nenhuma peça possível de ser retirada sem que os jogadores obtenham o total necessário para alcançar a vitoria (Não esquecer que este jogo é cooperativo). </w:t>
+      </w:r>
+    </w:p>
+    <w:p>
+      <w:pPr>
+        <w:rPr>
+          <w:sz w:val="40"/>
+          <w:szCs w:val="40"/>
+        </w:rPr>
+      </w:pPr>
+      <w:r>
+        <w:rPr>
+          <w:sz w:val="40"/>
+          <w:szCs w:val="40"/>
+        </w:rPr>
+        <w:lastRenderedPageBreak/>
+        <w:t>Avaliação do Tabuleiro</w:t>
+      </w:r>
+    </w:p>
+    <w:p>
+      <w:pPr>
+        <w:pStyle w:val="PargrafodaLista"/>
+        <w:ind w:left="1428"/>
+        <w:rPr>
+          <w:b w:val="0"/>
+        </w:rPr>
+      </w:pPr>
+    </w:p>
+    <w:p>
+      <w:r>
+        <w:t>Os 3 predicados mais importantes na avaliação do tabuleiro são os descritos em baixo.</w:t>
+      </w:r>
+    </w:p>
+    <w:p>
+      <w:pPr>
+        <w:rPr>
+          <w:b/>
+          <w:bCs/>
+        </w:rPr>
+      </w:pPr>
+      <w:r>
+        <w:t xml:space="preserve">O predicado </w:t>
+      </w:r>
+      <w:r>
+        <w:rPr>
+          <w:u w:val="single"/>
+        </w:rPr>
+        <w:t>value</w:t>
+      </w:r>
+      <w:r>
+        <w:t xml:space="preserve"> avalia um tabuleiro retornando o número possível de jogadas nesse tabuleiro. O predicado </w:t>
+      </w:r>
+      <w:r>
+        <w:rPr>
+          <w:u w:val="single"/>
+        </w:rPr>
+        <w:t>valid_moves</w:t>
+      </w:r>
+      <w:r>
+        <w:t xml:space="preserve"> cria um tabuleiro com todas as jogadas possíveis através da chamada ao predicado </w:t>
+      </w:r>
+      <w:r>
+        <w:rPr>
+          <w:u w:val="single"/>
+        </w:rPr>
+        <w:t>findall</w:t>
+      </w:r>
+    </w:p>
+    <w:p>
+      <w:pPr>
+        <w:rPr>
+          <w:b/>
+          <w:bCs/>
+        </w:rPr>
+      </w:pPr>
+    </w:p>
+    <w:p>
+      <w:r>
+        <w:rPr>
+          <w:noProof/>
+        </w:rPr>
+        <w:drawing>
+          <wp:inline distT="0" distB="0" distL="0" distR="0" wp14:anchorId="2316934C" wp14:editId="725ABB3F">
+            <wp:extent cx="5400040" cy="2295525"/>
+            <wp:effectExtent l="0" t="0" r="0" b="9525"/>
+            <wp:docPr id="39" name="Imagem 39"/>
+            <wp:cNvGraphicFramePr>
+              <a:graphicFrameLocks xmlns:a="http://schemas.openxmlformats.org/drawingml/2006/main" noChangeAspect="1"/>
+            </wp:cNvGraphicFramePr>
+            <a:graphic xmlns:a="http://schemas.openxmlformats.org/drawingml/2006/main">
+              <a:graphicData uri="http://schemas.openxmlformats.org/drawingml/2006/picture">
+                <pic:pic xmlns:pic="http://schemas.openxmlformats.org/drawingml/2006/picture">
+                  <pic:nvPicPr>
+                    <pic:cNvPr id="1" name=""/>
+                    <pic:cNvPicPr/>
+                  </pic:nvPicPr>
+                  <pic:blipFill>
+                    <a:blip r:embed="rId28"/>
+                    <a:stretch>
+                      <a:fillRect/>
+                    </a:stretch>
+                  </pic:blipFill>
+                  <pic:spPr>
+                    <a:xfrm>
+                      <a:off x="0" y="0"/>
+                      <a:ext cx="5400040" cy="2295525"/>
+                    </a:xfrm>
+                    <a:prstGeom prst="rect">
+                      <a:avLst/>
+                    </a:prstGeom>
+                  </pic:spPr>
+                </pic:pic>
+              </a:graphicData>
+            </a:graphic>
+          </wp:inline>
+        </w:drawing>
+      </w:r>
+    </w:p>
+    <w:p/>
+    <w:p>
+      <w:pPr>
+        <w:rPr>
+          <w:sz w:val="40"/>
+          <w:szCs w:val="40"/>
+        </w:rPr>
+      </w:pPr>
+      <w:r>
+        <w:rPr>
+          <w:sz w:val="40"/>
+          <w:szCs w:val="40"/>
+        </w:rPr>
+        <w:t>Conclusões</w:t>
+      </w:r>
+    </w:p>
+    <w:p>
+      <w:pPr>
+        <w:pStyle w:val="PargrafodaLista"/>
+        <w:ind w:left="1428"/>
+        <w:rPr>
+          <w:b w:val="0"/>
+        </w:rPr>
+      </w:pPr>
+    </w:p>
+    <w:p>
+      <w:r>
+        <w:t xml:space="preserve">O projeto teve como objetivo aplicar o conhecimento adquirido sobre a linguagem Prolog de forma iterativa e desafiadora. </w:t>
+      </w:r>
+    </w:p>
+    <w:p>
+      <w:r>
+        <w:t xml:space="preserve">Ao longo do desenvolvimento deste trabalho, encontramos diversos problemas, tais como, usar nos sítios corretos a grande vantagem que </w:t>
+      </w:r>
+      <w:r>
+        <w:t>é o</w:t>
+      </w:r>
+      <w:r>
+        <w:t xml:space="preserve"> backtracking e usar efetivamente os cuts. Tentámos também preocuparmo-nos mais com a eficiência (poderíamos tê-lo feito por exemplo usando o predicado inline) mas no final não deu tempo para tudo. </w:t>
+      </w:r>
+    </w:p>
+    <w:p>
+      <w:r>
+        <w:t>Em suma</w:t>
+      </w:r>
+      <w:r>
+        <w:t xml:space="preserve">, foi uma </w:t>
+      </w:r>
+      <w:r>
+        <w:t>experiência</w:t>
+      </w:r>
       <w:bookmarkStart w:id="1" w:name="_GoBack"/>
       <w:bookmarkEnd w:id="1"/>
-    </w:p>
-    <w:p>
-      <w:pPr>
-        <w:pStyle w:val="PargrafodaLista"/>
-        <w:ind w:left="1428"/>
-        <w:rPr>
-          <w:b w:val="0"/>
-        </w:rPr>
-      </w:pPr>
-    </w:p>
+      <w:r>
+        <w:t xml:space="preserve"> positiva, na qual aprendemos muito mais do que o que foi dado nas aulas teóricas devido ao nosso interesse e dever de pesquisar assuntos não abordados ou não compreendidos totalmente.</w:t>
+      </w:r>
+    </w:p>
+    <w:p/>
     <w:sectPr>
       <w:pgSz w:w="11906" w:h="16838"/>
       <w:pgMar w:top="1417" w:right="1701" w:bottom="1417" w:left="1701" w:header="708" w:footer="708" w:gutter="0"/>
@@ -8209,7 +8776,7 @@
 </file>
 
 <file path=word/numbering.xml><?xml version="1.0" encoding="utf-8"?>
-<w:numbering xmlns:wpc="http://schemas.microsoft.com/office/word/2010/wordprocessingCanvas" xmlns:mc="http://schemas.openxmlformats.org/markup-compatibility/2006" xmlns:o="urn:schemas-microsoft-com:office:office" xmlns:r="http://schemas.openxmlformats.org/officeDocument/2006/relationships" xmlns:m="http://schemas.openxmlformats.org/officeDocument/2006/math" xmlns:v="urn:schemas-microsoft-com:vml" xmlns:wp14="http://schemas.microsoft.com/office/word/2010/wordprocessingDrawing" xmlns:wp="http://schemas.openxmlformats.org/drawingml/2006/wordprocessingDrawing" xmlns:w10="urn:schemas-microsoft-com:office:word" xmlns:w="http://schemas.openxmlformats.org/wordprocessingml/2006/main" xmlns:w14="http://schemas.microsoft.com/office/word/2010/wordml" xmlns:w15="http://schemas.microsoft.com/office/word/2012/wordml" xmlns:wpg="http://schemas.microsoft.com/office/word/2010/wordprocessingGroup" xmlns:wpi="http://schemas.microsoft.com/office/word/2010/wordprocessingInk" xmlns:wne="http://schemas.microsoft.com/office/word/2006/wordml" xmlns:wps="http://schemas.microsoft.com/office/word/2010/wordprocessingShape" mc:Ignorable="w14 w15 wp14">
+<w:numbering xmlns:wpc="http://schemas.microsoft.com/office/word/2010/wordprocessingCanvas" xmlns:cx="http://schemas.microsoft.com/office/drawing/2014/chartex" xmlns:cx1="http://schemas.microsoft.com/office/drawing/2015/9/8/chartex" xmlns:cx2="http://schemas.microsoft.com/office/drawing/2015/10/21/chartex" xmlns:cx3="http://schemas.microsoft.com/office/drawing/2016/5/9/chartex" xmlns:cx4="http://schemas.microsoft.com/office/drawing/2016/5/10/chartex" xmlns:cx5="http://schemas.microsoft.com/office/drawing/2016/5/11/chartex" xmlns:cx6="http://schemas.microsoft.com/office/drawing/2016/5/12/chartex" xmlns:cx7="http://schemas.microsoft.com/office/drawing/2016/5/13/chartex" xmlns:cx8="http://schemas.microsoft.com/office/drawing/2016/5/14/chartex" xmlns:mc="http://schemas.openxmlformats.org/markup-compatibility/2006" xmlns:aink="http://schemas.microsoft.com/office/drawing/2016/ink" xmlns:am3d="http://schemas.microsoft.com/office/drawing/2017/model3d" xmlns:o="urn:schemas-microsoft-com:office:office" xmlns:r="http://schemas.openxmlformats.org/officeDocument/2006/relationships" xmlns:m="http://schemas.openxmlformats.org/officeDocument/2006/math" xmlns:v="urn:schemas-microsoft-com:vml" xmlns:wp14="http://schemas.microsoft.com/office/word/2010/wordprocessingDrawing" xmlns:wp="http://schemas.openxmlformats.org/drawingml/2006/wordprocessingDrawing" xmlns:w10="urn:schemas-microsoft-com:office:word" xmlns:w="http://schemas.openxmlformats.org/wordprocessingml/2006/main" xmlns:w14="http://schemas.microsoft.com/office/word/2010/wordml" xmlns:w15="http://schemas.microsoft.com/office/word/2012/wordml" xmlns:w16cid="http://schemas.microsoft.com/office/word/2016/wordml/cid" xmlns:w16se="http://schemas.microsoft.com/office/word/2015/wordml/symex" xmlns:wpg="http://schemas.microsoft.com/office/word/2010/wordprocessingGroup" xmlns:wpi="http://schemas.microsoft.com/office/word/2010/wordprocessingInk" xmlns:wne="http://schemas.microsoft.com/office/word/2006/wordml" xmlns:wps="http://schemas.microsoft.com/office/word/2010/wordprocessingShape" mc:Ignorable="w14 w15 w16se w16cid wp14">
   <w:abstractNum w:abstractNumId="0" w15:restartNumberingAfterBreak="0">
     <w:nsid w:val="09040E57"/>
     <w:multiLevelType w:val="hybridMultilevel"/>
@@ -8794,7 +9361,7 @@
 </file>
 
 <file path=word/styles.xml><?xml version="1.0" encoding="utf-8"?>
-<w:styles xmlns:mc="http://schemas.openxmlformats.org/markup-compatibility/2006" xmlns:r="http://schemas.openxmlformats.org/officeDocument/2006/relationships" xmlns:w="http://schemas.openxmlformats.org/wordprocessingml/2006/main" xmlns:w14="http://schemas.microsoft.com/office/word/2010/wordml" xmlns:w15="http://schemas.microsoft.com/office/word/2012/wordml" mc:Ignorable="w14 w15">
+<w:styles xmlns:mc="http://schemas.openxmlformats.org/markup-compatibility/2006" xmlns:r="http://schemas.openxmlformats.org/officeDocument/2006/relationships" xmlns:w="http://schemas.openxmlformats.org/wordprocessingml/2006/main" xmlns:w14="http://schemas.microsoft.com/office/word/2010/wordml" xmlns:w15="http://schemas.microsoft.com/office/word/2012/wordml" xmlns:w16cid="http://schemas.microsoft.com/office/word/2016/wordml/cid" xmlns:w16se="http://schemas.microsoft.com/office/word/2015/wordml/symex" mc:Ignorable="w14 w15 w16se w16cid">
   <w:docDefaults>
     <w:rPrDefault>
       <w:rPr>
@@ -8810,7 +9377,7 @@
       </w:pPr>
     </w:pPrDefault>
   </w:docDefaults>
-  <w:latentStyles w:defLockedState="0" w:defUIPriority="99" w:defSemiHidden="0" w:defUnhideWhenUsed="0" w:defQFormat="0" w:count="371">
+  <w:latentStyles w:defLockedState="0" w:defUIPriority="99" w:defSemiHidden="0" w:defUnhideWhenUsed="0" w:defQFormat="0" w:count="377">
     <w:lsdException w:name="Normal" w:uiPriority="0" w:qFormat="1"/>
     <w:lsdException w:name="heading 1" w:uiPriority="4" w:qFormat="1"/>
     <w:lsdException w:name="heading 2" w:semiHidden="1" w:uiPriority="9" w:unhideWhenUsed="1" w:qFormat="1"/>
@@ -8958,11 +9525,8 @@
     <w:lsdException w:name="Table 3D effects 3" w:semiHidden="1" w:unhideWhenUsed="1"/>
     <w:lsdException w:name="Table Contemporary" w:semiHidden="1" w:unhideWhenUsed="1"/>
     <w:lsdException w:name="Table Elegant" w:semiHidden="1" w:unhideWhenUsed="1"/>
-    <w:lsdException w:name="Table Professional" w:semiHidden="1" w:unhideWhenUsed="1"/>
     <w:lsdException w:name="Table Subtle 1" w:semiHidden="1" w:unhideWhenUsed="1"/>
     <w:lsdException w:name="Table Subtle 2" w:semiHidden="1" w:unhideWhenUsed="1"/>
-    <w:lsdException w:name="Table Web 1" w:semiHidden="1" w:unhideWhenUsed="1"/>
-    <w:lsdException w:name="Table Web 2" w:semiHidden="1" w:unhideWhenUsed="1"/>
     <w:lsdException w:name="Table Web 3" w:semiHidden="1" w:unhideWhenUsed="1"/>
     <w:lsdException w:name="Balloon Text" w:semiHidden="1" w:unhideWhenUsed="1"/>
     <w:lsdException w:name="Table Grid" w:uiPriority="39"/>
@@ -9182,6 +9746,12 @@
     <w:lsdException w:name="List Table 5 Dark Accent 6" w:uiPriority="50"/>
     <w:lsdException w:name="List Table 6 Colorful Accent 6" w:uiPriority="51"/>
     <w:lsdException w:name="List Table 7 Colorful Accent 6" w:uiPriority="52"/>
+    <w:lsdException w:name="Mention" w:semiHidden="1" w:unhideWhenUsed="1"/>
+    <w:lsdException w:name="Smart Hyperlink" w:semiHidden="1" w:unhideWhenUsed="1"/>
+    <w:lsdException w:name="Hashtag" w:semiHidden="1" w:unhideWhenUsed="1"/>
+    <w:lsdException w:name="Unresolved Mention" w:semiHidden="1" w:unhideWhenUsed="1"/>
+    <w:lsdException w:name="Smart Link" w:semiHidden="1" w:unhideWhenUsed="1"/>
+    <w:lsdException w:name="Smart Link Error" w:semiHidden="1" w:unhideWhenUsed="1"/>
   </w:latentStyles>
   <w:style w:type="paragraph" w:default="1" w:styleId="Normal">
     <w:name w:val="Normal"/>
@@ -9191,10 +9761,10 @@
       <w:spacing w:line="256" w:lineRule="auto"/>
     </w:pPr>
   </w:style>
-  <w:style w:type="paragraph" w:styleId="Cabealho1">
+  <w:style w:type="paragraph" w:styleId="Ttulo1">
     <w:name w:val="heading 1"/>
     <w:basedOn w:val="Normal"/>
-    <w:link w:val="Cabealho1Carter"/>
+    <w:link w:val="Ttulo1Carter"/>
     <w:uiPriority w:val="4"/>
     <w:qFormat/>
     <w:rsid w:val="00557F58"/>
@@ -9239,10 +9809,10 @@
     <w:semiHidden/>
     <w:unhideWhenUsed/>
   </w:style>
-  <w:style w:type="character" w:customStyle="1" w:styleId="Cabealho1Carter">
-    <w:name w:val="Cabeçalho 1 Caráter"/>
+  <w:style w:type="character" w:customStyle="1" w:styleId="Ttulo1Carter">
+    <w:name w:val="Título 1 Caráter"/>
     <w:basedOn w:val="Tipodeletrapredefinidodopargrafo"/>
-    <w:link w:val="Cabealho1"/>
+    <w:link w:val="Ttulo1"/>
     <w:uiPriority w:val="4"/>
     <w:rsid w:val="00557F58"/>
     <w:rPr>

</xml_diff>